<commit_message>
Added icml top reviewer
</commit_message>
<xml_diff>
--- a/files/Resume shortform.docx
+++ b/files/Resume shortform.docx
@@ -2514,7 +2514,27 @@
           <w:sz w:val="18"/>
           <w:szCs w:val="18"/>
         </w:rPr>
-        <w:t>October 2014 – June 2014</w:t>
+        <w:t>October 201</w:t>
+      </w:r>
+      <w:r>
+        <w:rPr>
+          <w:rFonts w:ascii="Arial" w:eastAsia="Times New Roman" w:hAnsi="Arial" w:cs="Arial"/>
+          <w:bCs/>
+          <w:i/>
+          <w:sz w:val="18"/>
+          <w:szCs w:val="18"/>
+        </w:rPr>
+        <w:t>3</w:t>
+      </w:r>
+      <w:r>
+        <w:rPr>
+          <w:rFonts w:ascii="Arial" w:eastAsia="Times New Roman" w:hAnsi="Arial" w:cs="Arial"/>
+          <w:bCs/>
+          <w:i/>
+          <w:sz w:val="18"/>
+          <w:szCs w:val="18"/>
+        </w:rPr>
+        <w:t xml:space="preserve"> – June 2014</w:t>
       </w:r>
     </w:p>
     <w:p>
@@ -2661,7 +2681,43 @@
           <w:sz w:val="18"/>
           <w:szCs w:val="18"/>
         </w:rPr>
-        <w:t>CVPR 2021 Outstanding Reviewer</w:t>
+        <w:t>ICML</w:t>
+      </w:r>
+      <w:r>
+        <w:rPr>
+          <w:rFonts w:ascii="Arial" w:eastAsia="Times New Roman" w:hAnsi="Arial" w:cs="Arial"/>
+          <w:b/>
+          <w:sz w:val="18"/>
+          <w:szCs w:val="18"/>
+        </w:rPr>
+        <w:t xml:space="preserve"> 2021 </w:t>
+      </w:r>
+      <w:r>
+        <w:rPr>
+          <w:rFonts w:ascii="Arial" w:eastAsia="Times New Roman" w:hAnsi="Arial" w:cs="Arial"/>
+          <w:b/>
+          <w:sz w:val="18"/>
+          <w:szCs w:val="18"/>
+        </w:rPr>
+        <w:t xml:space="preserve">Best </w:t>
+      </w:r>
+      <w:r>
+        <w:rPr>
+          <w:rFonts w:ascii="Arial" w:eastAsia="Times New Roman" w:hAnsi="Arial" w:cs="Arial"/>
+          <w:b/>
+          <w:sz w:val="18"/>
+          <w:szCs w:val="18"/>
+        </w:rPr>
+        <w:t>Reviewer</w:t>
+      </w:r>
+      <w:r>
+        <w:rPr>
+          <w:rFonts w:ascii="Arial" w:eastAsia="Times New Roman" w:hAnsi="Arial" w:cs="Arial"/>
+          <w:b/>
+          <w:sz w:val="18"/>
+          <w:szCs w:val="18"/>
+        </w:rPr>
+        <w:tab/>
       </w:r>
       <w:r>
         <w:rPr>
@@ -2749,14 +2805,13 @@
     <w:p>
       <w:pPr>
         <w:shd w:val="clear" w:color="auto" w:fill="FFFFFF"/>
-        <w:tabs>
-          <w:tab w:val="left" w:pos="540"/>
-        </w:tabs>
         <w:spacing w:line="276" w:lineRule="auto"/>
         <w:ind w:left="540"/>
         <w:textAlignment w:val="top"/>
         <w:rPr>
           <w:rFonts w:ascii="Arial" w:eastAsia="Times New Roman" w:hAnsi="Arial" w:cs="Arial"/>
+          <w:b/>
+          <w:bCs/>
           <w:sz w:val="8"/>
           <w:szCs w:val="8"/>
         </w:rPr>
@@ -2767,13 +2822,33 @@
           <w:sz w:val="18"/>
           <w:szCs w:val="18"/>
         </w:rPr>
-        <w:t>Nomination for services as a volunteer anonymous peer-reviewer</w:t>
-      </w:r>
-      <w:r>
-        <w:rPr>
-          <w:rFonts w:ascii="Arial" w:eastAsia="Times New Roman" w:hAnsi="Arial" w:cs="Arial"/>
-          <w:sz w:val="18"/>
-          <w:szCs w:val="18"/>
+        <w:t>Nomination for services as a volunteer anonymous peer-</w:t>
+      </w:r>
+      <w:proofErr w:type="spellStart"/>
+      <w:r>
+        <w:rPr>
+          <w:rFonts w:ascii="Arial" w:eastAsia="Times New Roman" w:hAnsi="Arial" w:cs="Arial"/>
+          <w:sz w:val="18"/>
+          <w:szCs w:val="18"/>
+        </w:rPr>
+        <w:t>reviewer</w:t>
+      </w:r>
+      <w:proofErr w:type="spellEnd"/>
+      <w:r>
+        <w:rPr>
+          <w:rFonts w:ascii="Arial" w:eastAsia="Times New Roman" w:hAnsi="Arial" w:cs="Arial"/>
+          <w:sz w:val="18"/>
+          <w:szCs w:val="18"/>
+        </w:rPr>
+        <w:t xml:space="preserve"> (top 10%)</w:t>
+      </w:r>
+      <w:bookmarkStart w:id="0" w:name="_GoBack"/>
+      <w:bookmarkEnd w:id="0"/>
+      <w:r>
+        <w:rPr>
+          <w:rFonts w:ascii="Arial" w:eastAsia="Times New Roman" w:hAnsi="Arial" w:cs="Arial"/>
+          <w:sz w:val="8"/>
+          <w:szCs w:val="8"/>
         </w:rPr>
         <w:br/>
       </w:r>
@@ -2804,25 +2879,7 @@
           <w:sz w:val="18"/>
           <w:szCs w:val="18"/>
         </w:rPr>
-        <w:t>Phi Beta Kappa</w:t>
-      </w:r>
-      <w:r>
-        <w:rPr>
-          <w:rFonts w:ascii="Arial" w:eastAsia="Times New Roman" w:hAnsi="Arial" w:cs="Arial"/>
-          <w:b/>
-          <w:sz w:val="18"/>
-          <w:szCs w:val="18"/>
-        </w:rPr>
-        <w:tab/>
-      </w:r>
-      <w:r>
-        <w:rPr>
-          <w:rFonts w:ascii="Arial" w:eastAsia="Times New Roman" w:hAnsi="Arial" w:cs="Arial"/>
-          <w:b/>
-          <w:sz w:val="18"/>
-          <w:szCs w:val="18"/>
-        </w:rPr>
-        <w:tab/>
+        <w:t>CVPR 2021 Outstanding Reviewer</w:t>
       </w:r>
       <w:r>
         <w:rPr>
@@ -2904,7 +2961,7 @@
           <w:sz w:val="18"/>
           <w:szCs w:val="18"/>
         </w:rPr>
-        <w:t>2016</w:t>
+        <w:t>2021</w:t>
       </w:r>
     </w:p>
     <w:p>
@@ -2928,7 +2985,7 @@
           <w:sz w:val="18"/>
           <w:szCs w:val="18"/>
         </w:rPr>
-        <w:t>Invited membership based on coursework performance in science and arts</w:t>
+        <w:t>Nomination for services as a volunteer anonymous peer-reviewer</w:t>
       </w:r>
       <w:r>
         <w:rPr>
@@ -2965,16 +3022,34 @@
           <w:sz w:val="18"/>
           <w:szCs w:val="18"/>
         </w:rPr>
-        <w:t>Intel Science T</w:t>
-      </w:r>
-      <w:r>
-        <w:rPr>
-          <w:rFonts w:ascii="Arial" w:eastAsia="Times New Roman" w:hAnsi="Arial" w:cs="Arial"/>
-          <w:b/>
-          <w:sz w:val="18"/>
-          <w:szCs w:val="18"/>
-        </w:rPr>
-        <w:t>alent Search Semifinalist</w:t>
+        <w:t>Phi Beta Kappa</w:t>
+      </w:r>
+      <w:r>
+        <w:rPr>
+          <w:rFonts w:ascii="Arial" w:eastAsia="Times New Roman" w:hAnsi="Arial" w:cs="Arial"/>
+          <w:b/>
+          <w:sz w:val="18"/>
+          <w:szCs w:val="18"/>
+        </w:rPr>
+        <w:tab/>
+      </w:r>
+      <w:r>
+        <w:rPr>
+          <w:rFonts w:ascii="Arial" w:eastAsia="Times New Roman" w:hAnsi="Arial" w:cs="Arial"/>
+          <w:b/>
+          <w:sz w:val="18"/>
+          <w:szCs w:val="18"/>
+        </w:rPr>
+        <w:tab/>
+      </w:r>
+      <w:r>
+        <w:rPr>
+          <w:rFonts w:ascii="Arial" w:eastAsia="Times New Roman" w:hAnsi="Arial" w:cs="Arial"/>
+          <w:b/>
+          <w:sz w:val="18"/>
+          <w:szCs w:val="18"/>
+        </w:rPr>
+        <w:tab/>
       </w:r>
       <w:r>
         <w:rPr>
@@ -3047,7 +3122,7 @@
           <w:sz w:val="18"/>
           <w:szCs w:val="18"/>
         </w:rPr>
-        <w:t>2012</w:t>
+        <w:t>2016</w:t>
       </w:r>
     </w:p>
     <w:p>
@@ -3071,33 +3146,7 @@
           <w:sz w:val="18"/>
           <w:szCs w:val="18"/>
         </w:rPr>
-        <w:t xml:space="preserve">I qualified as one of 300 semifinalists nationwide, for my scientific study </w:t>
-      </w:r>
-      <w:r>
-        <w:rPr>
-          <w:rFonts w:ascii="Arial" w:eastAsia="Times New Roman" w:hAnsi="Arial" w:cs="Arial"/>
-          <w:i/>
-          <w:sz w:val="18"/>
-          <w:szCs w:val="18"/>
-        </w:rPr>
-        <w:t>“Implicit Processe</w:t>
-      </w:r>
-      <w:r>
-        <w:rPr>
-          <w:rFonts w:ascii="Arial" w:eastAsia="Times New Roman" w:hAnsi="Arial" w:cs="Arial"/>
-          <w:i/>
-          <w:sz w:val="18"/>
-          <w:szCs w:val="18"/>
-        </w:rPr>
-        <w:t>s in Conscious Problem-Solving”</w:t>
-      </w:r>
-      <w:r>
-        <w:rPr>
-          <w:rFonts w:ascii="Arial" w:eastAsia="Times New Roman" w:hAnsi="Arial" w:cs="Arial"/>
-          <w:sz w:val="18"/>
-          <w:szCs w:val="18"/>
-        </w:rPr>
-        <w:t xml:space="preserve"> </w:t>
+        <w:t>Invited membership based on coursework performance in science and arts</w:t>
       </w:r>
       <w:r>
         <w:rPr>
@@ -3134,62 +3183,80 @@
           <w:sz w:val="18"/>
           <w:szCs w:val="18"/>
         </w:rPr>
-        <w:t xml:space="preserve">Horace Greeley High School </w:t>
-      </w:r>
-      <w:r>
-        <w:rPr>
-          <w:rFonts w:ascii="Arial" w:eastAsia="Times New Roman" w:hAnsi="Arial" w:cs="Arial"/>
-          <w:b/>
-          <w:sz w:val="18"/>
-          <w:szCs w:val="18"/>
-        </w:rPr>
-        <w:t>Class of 2012 Salutatorian</w:t>
-      </w:r>
-      <w:r>
-        <w:rPr>
-          <w:rFonts w:ascii="Arial" w:eastAsia="Times New Roman" w:hAnsi="Arial" w:cs="Arial"/>
-          <w:b/>
-          <w:sz w:val="18"/>
-          <w:szCs w:val="18"/>
-        </w:rPr>
-        <w:tab/>
-      </w:r>
-      <w:r>
-        <w:rPr>
-          <w:rFonts w:ascii="Arial" w:eastAsia="Times New Roman" w:hAnsi="Arial" w:cs="Arial"/>
-          <w:b/>
-          <w:sz w:val="18"/>
-          <w:szCs w:val="18"/>
-        </w:rPr>
-        <w:tab/>
-      </w:r>
-      <w:r>
-        <w:rPr>
-          <w:rFonts w:ascii="Arial" w:eastAsia="Times New Roman" w:hAnsi="Arial" w:cs="Arial"/>
-          <w:b/>
-          <w:sz w:val="18"/>
-          <w:szCs w:val="18"/>
-        </w:rPr>
-        <w:tab/>
-      </w:r>
-      <w:r>
-        <w:rPr>
-          <w:rFonts w:ascii="Arial" w:eastAsia="Times New Roman" w:hAnsi="Arial" w:cs="Arial"/>
-          <w:b/>
-          <w:sz w:val="18"/>
-          <w:szCs w:val="18"/>
-        </w:rPr>
-        <w:tab/>
-      </w:r>
-      <w:r>
-        <w:rPr>
-          <w:rFonts w:ascii="Arial" w:eastAsia="Times New Roman" w:hAnsi="Arial" w:cs="Arial"/>
-          <w:b/>
-          <w:sz w:val="18"/>
-          <w:szCs w:val="18"/>
-        </w:rPr>
-        <w:tab/>
-        <w:t xml:space="preserve">     </w:t>
+        <w:t>Intel Science T</w:t>
+      </w:r>
+      <w:r>
+        <w:rPr>
+          <w:rFonts w:ascii="Arial" w:eastAsia="Times New Roman" w:hAnsi="Arial" w:cs="Arial"/>
+          <w:b/>
+          <w:sz w:val="18"/>
+          <w:szCs w:val="18"/>
+        </w:rPr>
+        <w:t>alent Search Semifinalist</w:t>
+      </w:r>
+      <w:r>
+        <w:rPr>
+          <w:rFonts w:ascii="Arial" w:eastAsia="Times New Roman" w:hAnsi="Arial" w:cs="Arial"/>
+          <w:b/>
+          <w:sz w:val="18"/>
+          <w:szCs w:val="18"/>
+        </w:rPr>
+        <w:tab/>
+      </w:r>
+      <w:r>
+        <w:rPr>
+          <w:rFonts w:ascii="Arial" w:eastAsia="Times New Roman" w:hAnsi="Arial" w:cs="Arial"/>
+          <w:b/>
+          <w:sz w:val="18"/>
+          <w:szCs w:val="18"/>
+        </w:rPr>
+        <w:tab/>
+      </w:r>
+      <w:r>
+        <w:rPr>
+          <w:rFonts w:ascii="Arial" w:eastAsia="Times New Roman" w:hAnsi="Arial" w:cs="Arial"/>
+          <w:b/>
+          <w:sz w:val="18"/>
+          <w:szCs w:val="18"/>
+        </w:rPr>
+        <w:tab/>
+      </w:r>
+      <w:r>
+        <w:rPr>
+          <w:rFonts w:ascii="Arial" w:eastAsia="Times New Roman" w:hAnsi="Arial" w:cs="Arial"/>
+          <w:b/>
+          <w:sz w:val="18"/>
+          <w:szCs w:val="18"/>
+        </w:rPr>
+        <w:tab/>
+      </w:r>
+      <w:r>
+        <w:rPr>
+          <w:rFonts w:ascii="Arial" w:eastAsia="Times New Roman" w:hAnsi="Arial" w:cs="Arial"/>
+          <w:b/>
+          <w:sz w:val="18"/>
+          <w:szCs w:val="18"/>
+        </w:rPr>
+        <w:tab/>
+      </w:r>
+      <w:r>
+        <w:rPr>
+          <w:rFonts w:ascii="Arial" w:eastAsia="Times New Roman" w:hAnsi="Arial" w:cs="Arial"/>
+          <w:b/>
+          <w:sz w:val="18"/>
+          <w:szCs w:val="18"/>
+        </w:rPr>
+        <w:tab/>
+      </w:r>
+      <w:r>
+        <w:rPr>
+          <w:rFonts w:ascii="Arial" w:eastAsia="Times New Roman" w:hAnsi="Arial" w:cs="Arial"/>
+          <w:b/>
+          <w:sz w:val="18"/>
+          <w:szCs w:val="18"/>
+        </w:rPr>
+        <w:tab/>
+        <w:t xml:space="preserve">      </w:t>
       </w:r>
       <w:r>
         <w:rPr>
@@ -3199,62 +3266,6 @@
           <w:szCs w:val="18"/>
         </w:rPr>
         <w:t>2012</w:t>
-      </w:r>
-    </w:p>
-    <w:p>
-      <w:pPr>
-        <w:shd w:val="clear" w:color="auto" w:fill="FFFFFF"/>
-        <w:tabs>
-          <w:tab w:val="left" w:pos="540"/>
-        </w:tabs>
-        <w:spacing w:line="276" w:lineRule="auto"/>
-        <w:ind w:left="540"/>
-        <w:textAlignment w:val="top"/>
-        <w:rPr>
-          <w:rFonts w:ascii="Arial" w:eastAsia="Times New Roman" w:hAnsi="Arial" w:cs="Arial"/>
-          <w:sz w:val="18"/>
-          <w:szCs w:val="18"/>
-        </w:rPr>
-      </w:pPr>
-      <w:r>
-        <w:rPr>
-          <w:rFonts w:ascii="Arial" w:eastAsia="Times New Roman" w:hAnsi="Arial" w:cs="Arial"/>
-          <w:sz w:val="18"/>
-          <w:szCs w:val="18"/>
-        </w:rPr>
-        <w:t xml:space="preserve">Second highest </w:t>
-      </w:r>
-      <w:r>
-        <w:rPr>
-          <w:rFonts w:ascii="Arial" w:eastAsia="Times New Roman" w:hAnsi="Arial" w:cs="Arial"/>
-          <w:sz w:val="18"/>
-          <w:szCs w:val="18"/>
-        </w:rPr>
-        <w:t xml:space="preserve">grade-point average </w:t>
-      </w:r>
-      <w:r>
-        <w:rPr>
-          <w:rFonts w:ascii="Arial" w:eastAsia="Times New Roman" w:hAnsi="Arial" w:cs="Arial"/>
-          <w:sz w:val="18"/>
-          <w:szCs w:val="18"/>
-        </w:rPr>
-        <w:t xml:space="preserve">from a </w:t>
-      </w:r>
-      <w:r>
-        <w:rPr>
-          <w:rFonts w:ascii="Arial" w:eastAsia="Times New Roman" w:hAnsi="Arial" w:cs="Arial"/>
-          <w:sz w:val="18"/>
-          <w:szCs w:val="18"/>
-        </w:rPr>
-        <w:t>graduating class</w:t>
-      </w:r>
-      <w:r>
-        <w:rPr>
-          <w:rFonts w:ascii="Arial" w:eastAsia="Times New Roman" w:hAnsi="Arial" w:cs="Arial"/>
-          <w:sz w:val="18"/>
-          <w:szCs w:val="18"/>
-        </w:rPr>
-        <w:t xml:space="preserve"> of over 300 students</w:t>
       </w:r>
     </w:p>
     <w:p>
@@ -3272,6 +3283,48 @@
           <w:szCs w:val="8"/>
         </w:rPr>
       </w:pPr>
+      <w:r>
+        <w:rPr>
+          <w:rFonts w:ascii="Arial" w:eastAsia="Times New Roman" w:hAnsi="Arial" w:cs="Arial"/>
+          <w:sz w:val="18"/>
+          <w:szCs w:val="18"/>
+        </w:rPr>
+        <w:t xml:space="preserve">I qualified as one of 300 semifinalists nationwide, for my scientific study </w:t>
+      </w:r>
+      <w:r>
+        <w:rPr>
+          <w:rFonts w:ascii="Arial" w:eastAsia="Times New Roman" w:hAnsi="Arial" w:cs="Arial"/>
+          <w:i/>
+          <w:sz w:val="18"/>
+          <w:szCs w:val="18"/>
+        </w:rPr>
+        <w:t>“Implicit Processe</w:t>
+      </w:r>
+      <w:r>
+        <w:rPr>
+          <w:rFonts w:ascii="Arial" w:eastAsia="Times New Roman" w:hAnsi="Arial" w:cs="Arial"/>
+          <w:i/>
+          <w:sz w:val="18"/>
+          <w:szCs w:val="18"/>
+        </w:rPr>
+        <w:t>s in Conscious Problem-Solving”</w:t>
+      </w:r>
+      <w:r>
+        <w:rPr>
+          <w:rFonts w:ascii="Arial" w:eastAsia="Times New Roman" w:hAnsi="Arial" w:cs="Arial"/>
+          <w:sz w:val="18"/>
+          <w:szCs w:val="18"/>
+        </w:rPr>
+        <w:t xml:space="preserve"> </w:t>
+      </w:r>
+      <w:r>
+        <w:rPr>
+          <w:rFonts w:ascii="Arial" w:eastAsia="Times New Roman" w:hAnsi="Arial" w:cs="Arial"/>
+          <w:sz w:val="18"/>
+          <w:szCs w:val="18"/>
+        </w:rPr>
+        <w:br/>
+      </w:r>
     </w:p>
     <w:p>
       <w:pPr>
@@ -3299,70 +3352,62 @@
           <w:sz w:val="18"/>
           <w:szCs w:val="18"/>
         </w:rPr>
-        <w:t>Scholastic Art and Writing National Gold Key</w:t>
-      </w:r>
-      <w:r>
-        <w:rPr>
-          <w:rFonts w:ascii="Arial" w:eastAsia="Times New Roman" w:hAnsi="Arial" w:cs="Arial"/>
-          <w:b/>
-          <w:sz w:val="18"/>
-          <w:szCs w:val="18"/>
-        </w:rPr>
-        <w:tab/>
-      </w:r>
-      <w:r>
-        <w:rPr>
-          <w:rFonts w:ascii="Arial" w:eastAsia="Times New Roman" w:hAnsi="Arial" w:cs="Arial"/>
-          <w:b/>
-          <w:sz w:val="18"/>
-          <w:szCs w:val="18"/>
-        </w:rPr>
-        <w:tab/>
-      </w:r>
-      <w:r>
-        <w:rPr>
-          <w:rFonts w:ascii="Arial" w:eastAsia="Times New Roman" w:hAnsi="Arial" w:cs="Arial"/>
-          <w:b/>
-          <w:sz w:val="18"/>
-          <w:szCs w:val="18"/>
-        </w:rPr>
-        <w:tab/>
-      </w:r>
-      <w:r>
-        <w:rPr>
-          <w:rFonts w:ascii="Arial" w:eastAsia="Times New Roman" w:hAnsi="Arial" w:cs="Arial"/>
-          <w:b/>
-          <w:sz w:val="18"/>
-          <w:szCs w:val="18"/>
-        </w:rPr>
-        <w:tab/>
-      </w:r>
-      <w:r>
-        <w:rPr>
-          <w:rFonts w:ascii="Arial" w:eastAsia="Times New Roman" w:hAnsi="Arial" w:cs="Arial"/>
-          <w:b/>
-          <w:sz w:val="18"/>
-          <w:szCs w:val="18"/>
-        </w:rPr>
-        <w:tab/>
-      </w:r>
-      <w:r>
-        <w:rPr>
-          <w:rFonts w:ascii="Arial" w:eastAsia="Times New Roman" w:hAnsi="Arial" w:cs="Arial"/>
-          <w:b/>
-          <w:sz w:val="18"/>
-          <w:szCs w:val="18"/>
-        </w:rPr>
-        <w:tab/>
-      </w:r>
-      <w:r>
-        <w:rPr>
-          <w:rFonts w:ascii="Arial" w:eastAsia="Times New Roman" w:hAnsi="Arial" w:cs="Arial"/>
-          <w:b/>
-          <w:sz w:val="18"/>
-          <w:szCs w:val="18"/>
-        </w:rPr>
-        <w:tab/>
+        <w:t xml:space="preserve">Horace Greeley High School </w:t>
+      </w:r>
+      <w:r>
+        <w:rPr>
+          <w:rFonts w:ascii="Arial" w:eastAsia="Times New Roman" w:hAnsi="Arial" w:cs="Arial"/>
+          <w:b/>
+          <w:sz w:val="18"/>
+          <w:szCs w:val="18"/>
+        </w:rPr>
+        <w:t>Class of 2012 Salutatorian</w:t>
+      </w:r>
+      <w:r>
+        <w:rPr>
+          <w:rFonts w:ascii="Arial" w:eastAsia="Times New Roman" w:hAnsi="Arial" w:cs="Arial"/>
+          <w:b/>
+          <w:sz w:val="18"/>
+          <w:szCs w:val="18"/>
+        </w:rPr>
+        <w:tab/>
+      </w:r>
+      <w:r>
+        <w:rPr>
+          <w:rFonts w:ascii="Arial" w:eastAsia="Times New Roman" w:hAnsi="Arial" w:cs="Arial"/>
+          <w:b/>
+          <w:sz w:val="18"/>
+          <w:szCs w:val="18"/>
+        </w:rPr>
+        <w:tab/>
+      </w:r>
+      <w:r>
+        <w:rPr>
+          <w:rFonts w:ascii="Arial" w:eastAsia="Times New Roman" w:hAnsi="Arial" w:cs="Arial"/>
+          <w:b/>
+          <w:sz w:val="18"/>
+          <w:szCs w:val="18"/>
+        </w:rPr>
+        <w:tab/>
+      </w:r>
+      <w:r>
+        <w:rPr>
+          <w:rFonts w:ascii="Arial" w:eastAsia="Times New Roman" w:hAnsi="Arial" w:cs="Arial"/>
+          <w:b/>
+          <w:sz w:val="18"/>
+          <w:szCs w:val="18"/>
+        </w:rPr>
+        <w:tab/>
+      </w:r>
+      <w:r>
+        <w:rPr>
+          <w:rFonts w:ascii="Arial" w:eastAsia="Times New Roman" w:hAnsi="Arial" w:cs="Arial"/>
+          <w:b/>
+          <w:sz w:val="18"/>
+          <w:szCs w:val="18"/>
+        </w:rPr>
+        <w:tab/>
+        <w:t xml:space="preserve">     </w:t>
       </w:r>
       <w:r>
         <w:rPr>
@@ -3371,12 +3416,11 @@
           <w:sz w:val="18"/>
           <w:szCs w:val="18"/>
         </w:rPr>
-        <w:t xml:space="preserve">     2011</w:t>
-      </w:r>
-    </w:p>
-    <w:p>
-      <w:pPr>
-        <w:pStyle w:val="ListParagraph"/>
+        <w:t>2012</w:t>
+      </w:r>
+    </w:p>
+    <w:p>
+      <w:pPr>
         <w:shd w:val="clear" w:color="auto" w:fill="FFFFFF"/>
         <w:tabs>
           <w:tab w:val="left" w:pos="540"/>
@@ -3386,56 +3430,66 @@
         <w:textAlignment w:val="top"/>
         <w:rPr>
           <w:rFonts w:ascii="Arial" w:eastAsia="Times New Roman" w:hAnsi="Arial" w:cs="Arial"/>
-          <w:b/>
-          <w:bCs/>
-          <w:sz w:val="18"/>
-          <w:szCs w:val="18"/>
-        </w:rPr>
-      </w:pPr>
-      <w:r>
-        <w:rPr>
-          <w:rFonts w:ascii="Arial" w:eastAsia="Times New Roman" w:hAnsi="Arial" w:cs="Arial"/>
-          <w:sz w:val="18"/>
-          <w:szCs w:val="18"/>
-        </w:rPr>
-        <w:t>I won the highest national award for one of my fractal digital art pieces</w:t>
-      </w:r>
-    </w:p>
-    <w:p>
-      <w:pPr>
-        <w:shd w:val="clear" w:color="auto" w:fill="FFFFFF"/>
-        <w:spacing w:line="276" w:lineRule="auto"/>
-        <w:textAlignment w:val="top"/>
-        <w:rPr>
-          <w:rFonts w:ascii="Arial" w:eastAsia="Times New Roman" w:hAnsi="Arial" w:cs="Arial"/>
-          <w:sz w:val="32"/>
-          <w:szCs w:val="32"/>
-        </w:rPr>
-      </w:pPr>
-    </w:p>
-    <w:p>
-      <w:pPr>
-        <w:shd w:val="clear" w:color="auto" w:fill="FFFFFF"/>
-        <w:spacing w:line="276" w:lineRule="auto"/>
-        <w:textAlignment w:val="top"/>
-        <w:rPr>
-          <w:rFonts w:ascii="Arial" w:eastAsia="Times New Roman" w:hAnsi="Arial" w:cs="Arial"/>
-          <w:b/>
-          <w:bCs/>
-          <w:sz w:val="18"/>
-          <w:szCs w:val="18"/>
-        </w:rPr>
-      </w:pPr>
-      <w:r>
-        <w:rPr>
-          <w:rFonts w:ascii="Arial" w:eastAsia="Times New Roman" w:hAnsi="Arial" w:cs="Arial"/>
-          <w:b/>
-          <w:bCs/>
-          <w:sz w:val="18"/>
-          <w:szCs w:val="18"/>
-        </w:rPr>
-        <w:t>SKILLS AND STRENGTHS</w:t>
-      </w:r>
+          <w:sz w:val="18"/>
+          <w:szCs w:val="18"/>
+        </w:rPr>
+      </w:pPr>
+      <w:r>
+        <w:rPr>
+          <w:rFonts w:ascii="Arial" w:eastAsia="Times New Roman" w:hAnsi="Arial" w:cs="Arial"/>
+          <w:sz w:val="18"/>
+          <w:szCs w:val="18"/>
+        </w:rPr>
+        <w:t xml:space="preserve">Second highest </w:t>
+      </w:r>
+      <w:r>
+        <w:rPr>
+          <w:rFonts w:ascii="Arial" w:eastAsia="Times New Roman" w:hAnsi="Arial" w:cs="Arial"/>
+          <w:sz w:val="18"/>
+          <w:szCs w:val="18"/>
+        </w:rPr>
+        <w:t xml:space="preserve">grade-point average </w:t>
+      </w:r>
+      <w:r>
+        <w:rPr>
+          <w:rFonts w:ascii="Arial" w:eastAsia="Times New Roman" w:hAnsi="Arial" w:cs="Arial"/>
+          <w:sz w:val="18"/>
+          <w:szCs w:val="18"/>
+        </w:rPr>
+        <w:t xml:space="preserve">from a </w:t>
+      </w:r>
+      <w:r>
+        <w:rPr>
+          <w:rFonts w:ascii="Arial" w:eastAsia="Times New Roman" w:hAnsi="Arial" w:cs="Arial"/>
+          <w:sz w:val="18"/>
+          <w:szCs w:val="18"/>
+        </w:rPr>
+        <w:t>graduating class</w:t>
+      </w:r>
+      <w:r>
+        <w:rPr>
+          <w:rFonts w:ascii="Arial" w:eastAsia="Times New Roman" w:hAnsi="Arial" w:cs="Arial"/>
+          <w:sz w:val="18"/>
+          <w:szCs w:val="18"/>
+        </w:rPr>
+        <w:t xml:space="preserve"> of over 300 students</w:t>
+      </w:r>
+    </w:p>
+    <w:p>
+      <w:pPr>
+        <w:shd w:val="clear" w:color="auto" w:fill="FFFFFF"/>
+        <w:tabs>
+          <w:tab w:val="left" w:pos="540"/>
+        </w:tabs>
+        <w:spacing w:line="276" w:lineRule="auto"/>
+        <w:ind w:left="540"/>
+        <w:textAlignment w:val="top"/>
+        <w:rPr>
+          <w:rFonts w:ascii="Arial" w:eastAsia="Times New Roman" w:hAnsi="Arial" w:cs="Arial"/>
+          <w:sz w:val="8"/>
+          <w:szCs w:val="8"/>
+        </w:rPr>
+      </w:pPr>
     </w:p>
     <w:p>
       <w:pPr>
@@ -3463,6 +3517,170 @@
           <w:sz w:val="18"/>
           <w:szCs w:val="18"/>
         </w:rPr>
+        <w:t>Scholastic Art and Writing National Gold Key</w:t>
+      </w:r>
+      <w:r>
+        <w:rPr>
+          <w:rFonts w:ascii="Arial" w:eastAsia="Times New Roman" w:hAnsi="Arial" w:cs="Arial"/>
+          <w:b/>
+          <w:sz w:val="18"/>
+          <w:szCs w:val="18"/>
+        </w:rPr>
+        <w:tab/>
+      </w:r>
+      <w:r>
+        <w:rPr>
+          <w:rFonts w:ascii="Arial" w:eastAsia="Times New Roman" w:hAnsi="Arial" w:cs="Arial"/>
+          <w:b/>
+          <w:sz w:val="18"/>
+          <w:szCs w:val="18"/>
+        </w:rPr>
+        <w:tab/>
+      </w:r>
+      <w:r>
+        <w:rPr>
+          <w:rFonts w:ascii="Arial" w:eastAsia="Times New Roman" w:hAnsi="Arial" w:cs="Arial"/>
+          <w:b/>
+          <w:sz w:val="18"/>
+          <w:szCs w:val="18"/>
+        </w:rPr>
+        <w:tab/>
+      </w:r>
+      <w:r>
+        <w:rPr>
+          <w:rFonts w:ascii="Arial" w:eastAsia="Times New Roman" w:hAnsi="Arial" w:cs="Arial"/>
+          <w:b/>
+          <w:sz w:val="18"/>
+          <w:szCs w:val="18"/>
+        </w:rPr>
+        <w:tab/>
+      </w:r>
+      <w:r>
+        <w:rPr>
+          <w:rFonts w:ascii="Arial" w:eastAsia="Times New Roman" w:hAnsi="Arial" w:cs="Arial"/>
+          <w:b/>
+          <w:sz w:val="18"/>
+          <w:szCs w:val="18"/>
+        </w:rPr>
+        <w:tab/>
+      </w:r>
+      <w:r>
+        <w:rPr>
+          <w:rFonts w:ascii="Arial" w:eastAsia="Times New Roman" w:hAnsi="Arial" w:cs="Arial"/>
+          <w:b/>
+          <w:sz w:val="18"/>
+          <w:szCs w:val="18"/>
+        </w:rPr>
+        <w:tab/>
+      </w:r>
+      <w:r>
+        <w:rPr>
+          <w:rFonts w:ascii="Arial" w:eastAsia="Times New Roman" w:hAnsi="Arial" w:cs="Arial"/>
+          <w:b/>
+          <w:sz w:val="18"/>
+          <w:szCs w:val="18"/>
+        </w:rPr>
+        <w:tab/>
+      </w:r>
+      <w:r>
+        <w:rPr>
+          <w:rFonts w:ascii="Arial" w:eastAsia="Times New Roman" w:hAnsi="Arial" w:cs="Arial"/>
+          <w:i/>
+          <w:sz w:val="18"/>
+          <w:szCs w:val="18"/>
+        </w:rPr>
+        <w:t xml:space="preserve">     2011</w:t>
+      </w:r>
+    </w:p>
+    <w:p>
+      <w:pPr>
+        <w:pStyle w:val="ListParagraph"/>
+        <w:shd w:val="clear" w:color="auto" w:fill="FFFFFF"/>
+        <w:tabs>
+          <w:tab w:val="left" w:pos="540"/>
+        </w:tabs>
+        <w:spacing w:line="276" w:lineRule="auto"/>
+        <w:ind w:left="540"/>
+        <w:textAlignment w:val="top"/>
+        <w:rPr>
+          <w:rFonts w:ascii="Arial" w:eastAsia="Times New Roman" w:hAnsi="Arial" w:cs="Arial"/>
+          <w:b/>
+          <w:bCs/>
+          <w:sz w:val="18"/>
+          <w:szCs w:val="18"/>
+        </w:rPr>
+      </w:pPr>
+      <w:r>
+        <w:rPr>
+          <w:rFonts w:ascii="Arial" w:eastAsia="Times New Roman" w:hAnsi="Arial" w:cs="Arial"/>
+          <w:sz w:val="18"/>
+          <w:szCs w:val="18"/>
+        </w:rPr>
+        <w:t>I won the highest national award for one of my fractal digital art pieces</w:t>
+      </w:r>
+    </w:p>
+    <w:p>
+      <w:pPr>
+        <w:shd w:val="clear" w:color="auto" w:fill="FFFFFF"/>
+        <w:spacing w:line="276" w:lineRule="auto"/>
+        <w:textAlignment w:val="top"/>
+        <w:rPr>
+          <w:rFonts w:ascii="Arial" w:eastAsia="Times New Roman" w:hAnsi="Arial" w:cs="Arial"/>
+          <w:sz w:val="32"/>
+          <w:szCs w:val="32"/>
+        </w:rPr>
+      </w:pPr>
+    </w:p>
+    <w:p>
+      <w:pPr>
+        <w:shd w:val="clear" w:color="auto" w:fill="FFFFFF"/>
+        <w:spacing w:line="276" w:lineRule="auto"/>
+        <w:textAlignment w:val="top"/>
+        <w:rPr>
+          <w:rFonts w:ascii="Arial" w:eastAsia="Times New Roman" w:hAnsi="Arial" w:cs="Arial"/>
+          <w:b/>
+          <w:bCs/>
+          <w:sz w:val="18"/>
+          <w:szCs w:val="18"/>
+        </w:rPr>
+      </w:pPr>
+      <w:r>
+        <w:rPr>
+          <w:rFonts w:ascii="Arial" w:eastAsia="Times New Roman" w:hAnsi="Arial" w:cs="Arial"/>
+          <w:b/>
+          <w:bCs/>
+          <w:sz w:val="18"/>
+          <w:szCs w:val="18"/>
+        </w:rPr>
+        <w:t>SKILLS AND STRENGTHS</w:t>
+      </w:r>
+    </w:p>
+    <w:p>
+      <w:pPr>
+        <w:numPr>
+          <w:ilvl w:val="0"/>
+          <w:numId w:val="3"/>
+        </w:numPr>
+        <w:shd w:val="clear" w:color="auto" w:fill="FFFFFF"/>
+        <w:tabs>
+          <w:tab w:val="left" w:pos="360"/>
+        </w:tabs>
+        <w:spacing w:line="276" w:lineRule="auto"/>
+        <w:ind w:left="360" w:hanging="180"/>
+        <w:textAlignment w:val="top"/>
+        <w:rPr>
+          <w:rFonts w:ascii="Arial" w:eastAsia="Times New Roman" w:hAnsi="Arial" w:cs="Arial"/>
+          <w:sz w:val="18"/>
+          <w:szCs w:val="18"/>
+        </w:rPr>
+      </w:pPr>
+      <w:r>
+        <w:rPr>
+          <w:rFonts w:ascii="Arial" w:eastAsia="Times New Roman" w:hAnsi="Arial" w:cs="Arial"/>
+          <w:b/>
+          <w:sz w:val="18"/>
+          <w:szCs w:val="18"/>
+        </w:rPr>
         <w:t>Coding Languages</w:t>
       </w:r>
     </w:p>
@@ -3537,8 +3755,6 @@
         </w:rPr>
         <w:t xml:space="preserve"> and R</w:t>
       </w:r>
-      <w:bookmarkStart w:id="0" w:name="_GoBack"/>
-      <w:bookmarkEnd w:id="0"/>
       <w:r>
         <w:rPr>
           <w:rFonts w:ascii="Arial" w:eastAsia="Times New Roman" w:hAnsi="Arial" w:cs="Arial"/>

</xml_diff>

<commit_message>
Newer versions with ICCV reviewer award
</commit_message>
<xml_diff>
--- a/files/Resume shortform.docx
+++ b/files/Resume shortform.docx
@@ -1,6 +1,6 @@
 
 <file path=word/document.xml><?xml version="1.0" encoding="utf-8"?>
-<w:document xmlns:wpc="http://schemas.microsoft.com/office/word/2010/wordprocessingCanvas" xmlns:mc="http://schemas.openxmlformats.org/markup-compatibility/2006" xmlns:o="urn:schemas-microsoft-com:office:office" xmlns:r="http://schemas.openxmlformats.org/officeDocument/2006/relationships" xmlns:m="http://schemas.openxmlformats.org/officeDocument/2006/math" xmlns:v="urn:schemas-microsoft-com:vml" xmlns:wp14="http://schemas.microsoft.com/office/word/2010/wordprocessingDrawing" xmlns:wp="http://schemas.openxmlformats.org/drawingml/2006/wordprocessingDrawing" xmlns:w10="urn:schemas-microsoft-com:office:word" xmlns:w="http://schemas.openxmlformats.org/wordprocessingml/2006/main" xmlns:w14="http://schemas.microsoft.com/office/word/2010/wordml" xmlns:wpg="http://schemas.microsoft.com/office/word/2010/wordprocessingGroup" xmlns:wpi="http://schemas.microsoft.com/office/word/2010/wordprocessingInk" xmlns:wne="http://schemas.microsoft.com/office/word/2006/wordml" xmlns:wps="http://schemas.microsoft.com/office/word/2010/wordprocessingShape" mc:Ignorable="w14 wp14">
+<w:document xmlns:wpc="http://schemas.microsoft.com/office/word/2010/wordprocessingCanvas" xmlns:cx="http://schemas.microsoft.com/office/drawing/2014/chartex" xmlns:mc="http://schemas.openxmlformats.org/markup-compatibility/2006" xmlns:o="urn:schemas-microsoft-com:office:office" xmlns:r="http://schemas.openxmlformats.org/officeDocument/2006/relationships" xmlns:m="http://schemas.openxmlformats.org/officeDocument/2006/math" xmlns:v="urn:schemas-microsoft-com:vml" xmlns:wp14="http://schemas.microsoft.com/office/word/2010/wordprocessingDrawing" xmlns:wp="http://schemas.openxmlformats.org/drawingml/2006/wordprocessingDrawing" xmlns:w10="urn:schemas-microsoft-com:office:word" xmlns:w="http://schemas.openxmlformats.org/wordprocessingml/2006/main" xmlns:w14="http://schemas.microsoft.com/office/word/2010/wordml" xmlns:w15="http://schemas.microsoft.com/office/word/2012/wordml" xmlns:w16se="http://schemas.microsoft.com/office/word/2015/wordml/symex" xmlns:wpg="http://schemas.microsoft.com/office/word/2010/wordprocessingGroup" xmlns:wpi="http://schemas.microsoft.com/office/word/2010/wordprocessingInk" xmlns:wne="http://schemas.microsoft.com/office/word/2006/wordml" xmlns:wps="http://schemas.microsoft.com/office/word/2010/wordprocessingShape" mc:Ignorable="w14 w15 w16se wp14">
   <w:body>
     <w:p>
       <w:pPr>
@@ -31,7 +31,7 @@
           <w:szCs w:val="18"/>
         </w:rPr>
       </w:pPr>
-      <w:hyperlink r:id="rId6" w:history="1">
+      <w:hyperlink r:id="rId5" w:history="1">
         <w:r>
           <w:rPr>
             <w:rStyle w:val="Hyperlink"/>
@@ -59,7 +59,7 @@
         </w:rPr>
         <w:br/>
       </w:r>
-      <w:hyperlink r:id="rId7" w:history="1">
+      <w:hyperlink r:id="rId6" w:history="1">
         <w:r>
           <w:rPr>
             <w:rStyle w:val="Hyperlink"/>
@@ -86,7 +86,7 @@
         </w:rPr>
         <w:br/>
       </w:r>
-      <w:hyperlink r:id="rId8" w:history="1">
+      <w:hyperlink r:id="rId7" w:history="1">
         <w:r>
           <w:rPr>
             <w:rStyle w:val="Hyperlink"/>
@@ -448,7 +448,6 @@
           <w:szCs w:val="18"/>
         </w:rPr>
       </w:pPr>
-      <w:proofErr w:type="gramStart"/>
       <w:r>
         <w:rPr>
           <w:rFonts w:ascii="Arial" w:eastAsia="Times New Roman" w:hAnsi="Arial" w:cs="Arial"/>
@@ -463,16 +462,7 @@
           <w:sz w:val="18"/>
           <w:szCs w:val="18"/>
         </w:rPr>
-        <w:t>oncentration Artificial Intelligence, with dual minors in Information Science and Scientific Computing.</w:t>
-      </w:r>
-      <w:proofErr w:type="gramEnd"/>
-      <w:r>
-        <w:rPr>
-          <w:rFonts w:ascii="Arial" w:eastAsia="Times New Roman" w:hAnsi="Arial" w:cs="Arial"/>
-          <w:sz w:val="18"/>
-          <w:szCs w:val="18"/>
-        </w:rPr>
-        <w:t xml:space="preserve"> Coursework includes advanced graduate-level algorithms, systems, programming languages, natural language processing, deep learning, computer vision, design, and technology ethics, law and policy. My research work is detailed in Publications, below. </w:t>
+        <w:t xml:space="preserve">oncentration Artificial Intelligence, with dual minors in Information Science and Scientific Computing. Coursework includes advanced graduate-level algorithms, systems, programming languages, natural language processing, deep learning, computer vision, design, and technology ethics, law and policy. My research work is detailed in Publications, below. </w:t>
       </w:r>
     </w:p>
     <w:p>
@@ -620,7 +610,6 @@
           <w:szCs w:val="18"/>
         </w:rPr>
       </w:pPr>
-      <w:proofErr w:type="gramStart"/>
       <w:r>
         <w:rPr>
           <w:rFonts w:ascii="Arial" w:eastAsia="Times New Roman" w:hAnsi="Arial" w:cs="Arial"/>
@@ -651,34 +640,15 @@
           <w:sz w:val="18"/>
           <w:szCs w:val="18"/>
         </w:rPr>
-        <w:t>.</w:t>
-      </w:r>
-      <w:proofErr w:type="gramEnd"/>
-      <w:r>
-        <w:rPr>
-          <w:rFonts w:ascii="Arial" w:eastAsia="Times New Roman" w:hAnsi="Arial" w:cs="Arial"/>
-          <w:sz w:val="18"/>
-          <w:szCs w:val="18"/>
-        </w:rPr>
-        <w:t xml:space="preserve"> </w:t>
-      </w:r>
-      <w:proofErr w:type="gramStart"/>
-      <w:r>
-        <w:rPr>
-          <w:rFonts w:ascii="Arial" w:eastAsia="Times New Roman" w:hAnsi="Arial" w:cs="Arial"/>
-          <w:sz w:val="18"/>
-          <w:szCs w:val="18"/>
-        </w:rPr>
-        <w:t>Graduated with distinction (3.9 GPA).</w:t>
-      </w:r>
-      <w:proofErr w:type="gramEnd"/>
-      <w:r>
-        <w:rPr>
-          <w:rFonts w:ascii="Arial" w:eastAsia="Times New Roman" w:hAnsi="Arial" w:cs="Arial"/>
-          <w:sz w:val="18"/>
-          <w:szCs w:val="18"/>
-        </w:rPr>
-        <w:t xml:space="preserve"> </w:t>
+        <w:t xml:space="preserve">. </w:t>
+      </w:r>
+      <w:r>
+        <w:rPr>
+          <w:rFonts w:ascii="Arial" w:eastAsia="Times New Roman" w:hAnsi="Arial" w:cs="Arial"/>
+          <w:sz w:val="18"/>
+          <w:szCs w:val="18"/>
+        </w:rPr>
+        <w:t xml:space="preserve">Graduated with distinction (3.9 GPA). </w:t>
       </w:r>
       <w:r>
         <w:rPr>
@@ -1064,18 +1034,8 @@
           <w:szCs w:val="18"/>
         </w:rPr>
         <w:br/>
-        <w:t>(* equal contribution</w:t>
-      </w:r>
-      <w:proofErr w:type="gramStart"/>
-      <w:r>
-        <w:rPr>
-          <w:rFonts w:ascii="Arial" w:eastAsia="Times New Roman" w:hAnsi="Arial" w:cs="Arial"/>
-          <w:sz w:val="18"/>
-          <w:szCs w:val="18"/>
-        </w:rPr>
-        <w:t>)</w:t>
-      </w:r>
-      <w:proofErr w:type="gramEnd"/>
+        <w:t>(* equal contribution)</w:t>
+      </w:r>
       <w:r>
         <w:rPr>
           <w:rFonts w:ascii="Arial" w:eastAsia="Times New Roman" w:hAnsi="Arial" w:cs="Arial"/>
@@ -1255,18 +1215,8 @@
           <w:sz w:val="18"/>
           <w:szCs w:val="18"/>
         </w:rPr>
-        <w:t xml:space="preserve"> (*equal contribution</w:t>
-      </w:r>
-      <w:proofErr w:type="gramStart"/>
-      <w:r>
-        <w:rPr>
-          <w:rFonts w:ascii="Arial" w:eastAsia="Times New Roman" w:hAnsi="Arial" w:cs="Arial"/>
-          <w:sz w:val="18"/>
-          <w:szCs w:val="18"/>
-        </w:rPr>
-        <w:t>)</w:t>
-      </w:r>
-      <w:proofErr w:type="gramEnd"/>
+        <w:t xml:space="preserve"> (*equal contribution)</w:t>
+      </w:r>
       <w:r>
         <w:rPr>
           <w:rFonts w:ascii="Arial" w:eastAsia="Times New Roman" w:hAnsi="Arial" w:cs="Arial"/>
@@ -2404,25 +2354,14 @@
           <w:szCs w:val="18"/>
         </w:rPr>
       </w:pPr>
-      <w:proofErr w:type="gramStart"/>
-      <w:r>
-        <w:rPr>
-          <w:rFonts w:ascii="Arial" w:eastAsia="Times New Roman" w:hAnsi="Arial" w:cs="Arial"/>
-          <w:bCs/>
-          <w:sz w:val="18"/>
-          <w:szCs w:val="18"/>
-        </w:rPr>
-        <w:t>Worked on development of IBM’s ITA/CTA Experimentation Facility, an online network-science-experiment hosting and sharing service.</w:t>
-      </w:r>
-      <w:proofErr w:type="gramEnd"/>
-      <w:r>
-        <w:rPr>
-          <w:rFonts w:ascii="Arial" w:eastAsia="Times New Roman" w:hAnsi="Arial" w:cs="Arial"/>
-          <w:bCs/>
-          <w:sz w:val="18"/>
-          <w:szCs w:val="18"/>
-        </w:rPr>
-        <w:t xml:space="preserve"> </w:t>
+      <w:r>
+        <w:rPr>
+          <w:rFonts w:ascii="Arial" w:eastAsia="Times New Roman" w:hAnsi="Arial" w:cs="Arial"/>
+          <w:bCs/>
+          <w:sz w:val="18"/>
+          <w:szCs w:val="18"/>
+        </w:rPr>
+        <w:t xml:space="preserve">Worked on development of IBM’s ITA/CTA Experimentation Facility, an online network-science-experiment hosting and sharing service. </w:t>
       </w:r>
     </w:p>
     <w:p>
@@ -2681,7 +2620,16 @@
           <w:sz w:val="18"/>
           <w:szCs w:val="18"/>
         </w:rPr>
-        <w:t>ICML</w:t>
+        <w:t>IC</w:t>
+      </w:r>
+      <w:r>
+        <w:rPr>
+          <w:rFonts w:ascii="Arial" w:eastAsia="Times New Roman" w:hAnsi="Arial" w:cs="Arial"/>
+          <w:b/>
+          <w:sz w:val="18"/>
+          <w:szCs w:val="18"/>
+        </w:rPr>
+        <w:t>CV</w:t>
       </w:r>
       <w:r>
         <w:rPr>
@@ -2699,7 +2647,7 @@
           <w:sz w:val="18"/>
           <w:szCs w:val="18"/>
         </w:rPr>
-        <w:t xml:space="preserve">Best </w:t>
+        <w:t xml:space="preserve">Top </w:t>
       </w:r>
       <w:r>
         <w:rPr>
@@ -2840,10 +2788,195 @@
           <w:sz w:val="18"/>
           <w:szCs w:val="18"/>
         </w:rPr>
-        <w:t xml:space="preserve"> (top 10%)</w:t>
+        <w:t xml:space="preserve"> (top </w:t>
+      </w:r>
+      <w:r>
+        <w:rPr>
+          <w:rFonts w:ascii="Arial" w:eastAsia="Times New Roman" w:hAnsi="Arial" w:cs="Arial"/>
+          <w:sz w:val="18"/>
+          <w:szCs w:val="18"/>
+        </w:rPr>
+        <w:t>5</w:t>
+      </w:r>
+      <w:r>
+        <w:rPr>
+          <w:rFonts w:ascii="Arial" w:eastAsia="Times New Roman" w:hAnsi="Arial" w:cs="Arial"/>
+          <w:sz w:val="18"/>
+          <w:szCs w:val="18"/>
+        </w:rPr>
+        <w:t>%)</w:t>
       </w:r>
       <w:bookmarkStart w:id="0" w:name="_GoBack"/>
       <w:bookmarkEnd w:id="0"/>
+      <w:r>
+        <w:rPr>
+          <w:rFonts w:ascii="Arial" w:eastAsia="Times New Roman" w:hAnsi="Arial" w:cs="Arial"/>
+          <w:sz w:val="8"/>
+          <w:szCs w:val="8"/>
+        </w:rPr>
+        <w:br/>
+      </w:r>
+    </w:p>
+    <w:p>
+      <w:pPr>
+        <w:numPr>
+          <w:ilvl w:val="0"/>
+          <w:numId w:val="3"/>
+        </w:numPr>
+        <w:shd w:val="clear" w:color="auto" w:fill="FFFFFF"/>
+        <w:tabs>
+          <w:tab w:val="left" w:pos="360"/>
+        </w:tabs>
+        <w:spacing w:line="276" w:lineRule="auto"/>
+        <w:ind w:left="360" w:hanging="180"/>
+        <w:textAlignment w:val="top"/>
+        <w:rPr>
+          <w:rFonts w:ascii="Arial" w:eastAsia="Times New Roman" w:hAnsi="Arial" w:cs="Arial"/>
+          <w:sz w:val="18"/>
+          <w:szCs w:val="18"/>
+        </w:rPr>
+      </w:pPr>
+      <w:r>
+        <w:rPr>
+          <w:rFonts w:ascii="Arial" w:eastAsia="Times New Roman" w:hAnsi="Arial" w:cs="Arial"/>
+          <w:b/>
+          <w:sz w:val="18"/>
+          <w:szCs w:val="18"/>
+        </w:rPr>
+        <w:t>ICML 2021 Best Reviewer</w:t>
+      </w:r>
+      <w:r>
+        <w:rPr>
+          <w:rFonts w:ascii="Arial" w:eastAsia="Times New Roman" w:hAnsi="Arial" w:cs="Arial"/>
+          <w:b/>
+          <w:sz w:val="18"/>
+          <w:szCs w:val="18"/>
+        </w:rPr>
+        <w:tab/>
+      </w:r>
+      <w:r>
+        <w:rPr>
+          <w:rFonts w:ascii="Arial" w:eastAsia="Times New Roman" w:hAnsi="Arial" w:cs="Arial"/>
+          <w:b/>
+          <w:sz w:val="18"/>
+          <w:szCs w:val="18"/>
+        </w:rPr>
+        <w:tab/>
+      </w:r>
+      <w:r>
+        <w:rPr>
+          <w:rFonts w:ascii="Arial" w:eastAsia="Times New Roman" w:hAnsi="Arial" w:cs="Arial"/>
+          <w:b/>
+          <w:sz w:val="18"/>
+          <w:szCs w:val="18"/>
+        </w:rPr>
+        <w:tab/>
+      </w:r>
+      <w:r>
+        <w:rPr>
+          <w:rFonts w:ascii="Arial" w:eastAsia="Times New Roman" w:hAnsi="Arial" w:cs="Arial"/>
+          <w:b/>
+          <w:sz w:val="18"/>
+          <w:szCs w:val="18"/>
+        </w:rPr>
+        <w:tab/>
+      </w:r>
+      <w:r>
+        <w:rPr>
+          <w:rFonts w:ascii="Arial" w:eastAsia="Times New Roman" w:hAnsi="Arial" w:cs="Arial"/>
+          <w:b/>
+          <w:sz w:val="18"/>
+          <w:szCs w:val="18"/>
+        </w:rPr>
+        <w:tab/>
+      </w:r>
+      <w:r>
+        <w:rPr>
+          <w:rFonts w:ascii="Arial" w:eastAsia="Times New Roman" w:hAnsi="Arial" w:cs="Arial"/>
+          <w:b/>
+          <w:sz w:val="18"/>
+          <w:szCs w:val="18"/>
+        </w:rPr>
+        <w:tab/>
+      </w:r>
+      <w:r>
+        <w:rPr>
+          <w:rFonts w:ascii="Arial" w:eastAsia="Times New Roman" w:hAnsi="Arial" w:cs="Arial"/>
+          <w:b/>
+          <w:sz w:val="18"/>
+          <w:szCs w:val="18"/>
+        </w:rPr>
+        <w:tab/>
+      </w:r>
+      <w:r>
+        <w:rPr>
+          <w:rFonts w:ascii="Arial" w:eastAsia="Times New Roman" w:hAnsi="Arial" w:cs="Arial"/>
+          <w:b/>
+          <w:sz w:val="18"/>
+          <w:szCs w:val="18"/>
+        </w:rPr>
+        <w:tab/>
+      </w:r>
+      <w:r>
+        <w:rPr>
+          <w:rFonts w:ascii="Arial" w:eastAsia="Times New Roman" w:hAnsi="Arial" w:cs="Arial"/>
+          <w:b/>
+          <w:sz w:val="18"/>
+          <w:szCs w:val="18"/>
+        </w:rPr>
+        <w:tab/>
+        <w:t xml:space="preserve">      </w:t>
+      </w:r>
+      <w:r>
+        <w:rPr>
+          <w:rFonts w:ascii="Arial" w:eastAsia="Times New Roman" w:hAnsi="Arial" w:cs="Arial"/>
+          <w:i/>
+          <w:sz w:val="18"/>
+          <w:szCs w:val="18"/>
+        </w:rPr>
+        <w:t>2021</w:t>
+      </w:r>
+    </w:p>
+    <w:p>
+      <w:pPr>
+        <w:shd w:val="clear" w:color="auto" w:fill="FFFFFF"/>
+        <w:spacing w:line="276" w:lineRule="auto"/>
+        <w:ind w:left="540"/>
+        <w:textAlignment w:val="top"/>
+        <w:rPr>
+          <w:rFonts w:ascii="Arial" w:eastAsia="Times New Roman" w:hAnsi="Arial" w:cs="Arial"/>
+          <w:b/>
+          <w:bCs/>
+          <w:sz w:val="8"/>
+          <w:szCs w:val="8"/>
+        </w:rPr>
+      </w:pPr>
+      <w:r>
+        <w:rPr>
+          <w:rFonts w:ascii="Arial" w:eastAsia="Times New Roman" w:hAnsi="Arial" w:cs="Arial"/>
+          <w:sz w:val="18"/>
+          <w:szCs w:val="18"/>
+        </w:rPr>
+        <w:t>Nomination for services as a volunteer anonymous peer-</w:t>
+      </w:r>
+      <w:proofErr w:type="spellStart"/>
+      <w:r>
+        <w:rPr>
+          <w:rFonts w:ascii="Arial" w:eastAsia="Times New Roman" w:hAnsi="Arial" w:cs="Arial"/>
+          <w:sz w:val="18"/>
+          <w:szCs w:val="18"/>
+        </w:rPr>
+        <w:t>reviewer</w:t>
+      </w:r>
+      <w:proofErr w:type="spellEnd"/>
+      <w:r>
+        <w:rPr>
+          <w:rFonts w:ascii="Arial" w:eastAsia="Times New Roman" w:hAnsi="Arial" w:cs="Arial"/>
+          <w:sz w:val="18"/>
+          <w:szCs w:val="18"/>
+        </w:rPr>
+        <w:t xml:space="preserve"> (top 10%)</w:t>
+      </w:r>
       <w:r>
         <w:rPr>
           <w:rFonts w:ascii="Arial" w:eastAsia="Times New Roman" w:hAnsi="Arial" w:cs="Arial"/>
@@ -4014,8 +4147,8 @@
 </file>
 
 <file path=word/numbering.xml><?xml version="1.0" encoding="utf-8"?>
-<w:numbering xmlns:wpc="http://schemas.microsoft.com/office/word/2010/wordprocessingCanvas" xmlns:mc="http://schemas.openxmlformats.org/markup-compatibility/2006" xmlns:o="urn:schemas-microsoft-com:office:office" xmlns:r="http://schemas.openxmlformats.org/officeDocument/2006/relationships" xmlns:m="http://schemas.openxmlformats.org/officeDocument/2006/math" xmlns:v="urn:schemas-microsoft-com:vml" xmlns:wp14="http://schemas.microsoft.com/office/word/2010/wordprocessingDrawing" xmlns:wp="http://schemas.openxmlformats.org/drawingml/2006/wordprocessingDrawing" xmlns:w10="urn:schemas-microsoft-com:office:word" xmlns:w="http://schemas.openxmlformats.org/wordprocessingml/2006/main" xmlns:w14="http://schemas.microsoft.com/office/word/2010/wordml" xmlns:wpg="http://schemas.microsoft.com/office/word/2010/wordprocessingGroup" xmlns:wpi="http://schemas.microsoft.com/office/word/2010/wordprocessingInk" xmlns:wne="http://schemas.microsoft.com/office/word/2006/wordml" xmlns:wps="http://schemas.microsoft.com/office/word/2010/wordprocessingShape" mc:Ignorable="w14 wp14">
-  <w:abstractNum w:abstractNumId="0">
+<w:numbering xmlns:wpc="http://schemas.microsoft.com/office/word/2010/wordprocessingCanvas" xmlns:cx="http://schemas.microsoft.com/office/drawing/2014/chartex" xmlns:mc="http://schemas.openxmlformats.org/markup-compatibility/2006" xmlns:o="urn:schemas-microsoft-com:office:office" xmlns:r="http://schemas.openxmlformats.org/officeDocument/2006/relationships" xmlns:m="http://schemas.openxmlformats.org/officeDocument/2006/math" xmlns:v="urn:schemas-microsoft-com:vml" xmlns:wp14="http://schemas.microsoft.com/office/word/2010/wordprocessingDrawing" xmlns:wp="http://schemas.openxmlformats.org/drawingml/2006/wordprocessingDrawing" xmlns:w10="urn:schemas-microsoft-com:office:word" xmlns:w="http://schemas.openxmlformats.org/wordprocessingml/2006/main" xmlns:w14="http://schemas.microsoft.com/office/word/2010/wordml" xmlns:w15="http://schemas.microsoft.com/office/word/2012/wordml" xmlns:w16se="http://schemas.microsoft.com/office/word/2015/wordml/symex" xmlns:wpg="http://schemas.microsoft.com/office/word/2010/wordprocessingGroup" xmlns:wpi="http://schemas.microsoft.com/office/word/2010/wordprocessingInk" xmlns:wne="http://schemas.microsoft.com/office/word/2006/wordml" xmlns:wps="http://schemas.microsoft.com/office/word/2010/wordprocessingShape" mc:Ignorable="w14 w15 w16se wp14">
+  <w:abstractNum w:abstractNumId="0" w15:restartNumberingAfterBreak="0">
     <w:nsid w:val="06186ED3"/>
     <w:multiLevelType w:val="hybridMultilevel"/>
     <w:tmpl w:val="CC2AEB36"/>
@@ -4128,7 +4261,7 @@
       </w:rPr>
     </w:lvl>
   </w:abstractNum>
-  <w:abstractNum w:abstractNumId="1">
+  <w:abstractNum w:abstractNumId="1" w15:restartNumberingAfterBreak="0">
     <w:nsid w:val="150C2BF4"/>
     <w:multiLevelType w:val="hybridMultilevel"/>
     <w:tmpl w:val="E4DA0B20"/>
@@ -4241,7 +4374,7 @@
       </w:rPr>
     </w:lvl>
   </w:abstractNum>
-  <w:abstractNum w:abstractNumId="2">
+  <w:abstractNum w:abstractNumId="2" w15:restartNumberingAfterBreak="0">
     <w:nsid w:val="1D020B12"/>
     <w:multiLevelType w:val="hybridMultilevel"/>
     <w:tmpl w:val="31F4E5C6"/>
@@ -4354,7 +4487,7 @@
       </w:rPr>
     </w:lvl>
   </w:abstractNum>
-  <w:abstractNum w:abstractNumId="3">
+  <w:abstractNum w:abstractNumId="3" w15:restartNumberingAfterBreak="0">
     <w:nsid w:val="35845693"/>
     <w:multiLevelType w:val="multilevel"/>
     <w:tmpl w:val="09B846AC"/>
@@ -4503,7 +4636,7 @@
       </w:rPr>
     </w:lvl>
   </w:abstractNum>
-  <w:abstractNum w:abstractNumId="4">
+  <w:abstractNum w:abstractNumId="4" w15:restartNumberingAfterBreak="0">
     <w:nsid w:val="5A4B3155"/>
     <w:multiLevelType w:val="multilevel"/>
     <w:tmpl w:val="0F6285D2"/>
@@ -4652,7 +4785,7 @@
       </w:rPr>
     </w:lvl>
   </w:abstractNum>
-  <w:abstractNum w:abstractNumId="5">
+  <w:abstractNum w:abstractNumId="5" w15:restartNumberingAfterBreak="0">
     <w:nsid w:val="62C27BE5"/>
     <w:multiLevelType w:val="multilevel"/>
     <w:tmpl w:val="9816F1A2"/>
@@ -4801,7 +4934,7 @@
       </w:rPr>
     </w:lvl>
   </w:abstractNum>
-  <w:abstractNum w:abstractNumId="6">
+  <w:abstractNum w:abstractNumId="6" w15:restartNumberingAfterBreak="0">
     <w:nsid w:val="69A0673E"/>
     <w:multiLevelType w:val="hybridMultilevel"/>
     <w:tmpl w:val="F0B4EF1E"/>
@@ -4939,7 +5072,7 @@
 </file>
 
 <file path=word/styles.xml><?xml version="1.0" encoding="utf-8"?>
-<w:styles xmlns:mc="http://schemas.openxmlformats.org/markup-compatibility/2006" xmlns:r="http://schemas.openxmlformats.org/officeDocument/2006/relationships" xmlns:w="http://schemas.openxmlformats.org/wordprocessingml/2006/main" xmlns:w14="http://schemas.microsoft.com/office/word/2010/wordml" mc:Ignorable="w14">
+<w:styles xmlns:mc="http://schemas.openxmlformats.org/markup-compatibility/2006" xmlns:r="http://schemas.openxmlformats.org/officeDocument/2006/relationships" xmlns:w="http://schemas.openxmlformats.org/wordprocessingml/2006/main" xmlns:w14="http://schemas.microsoft.com/office/word/2010/wordml" xmlns:w15="http://schemas.microsoft.com/office/word/2012/wordml" xmlns:w16se="http://schemas.microsoft.com/office/word/2015/wordml/symex" mc:Ignorable="w14 w15 w16se">
   <w:docDefaults>
     <w:rPrDefault>
       <w:rPr>
@@ -4955,459 +5088,378 @@
       </w:pPr>
     </w:pPrDefault>
   </w:docDefaults>
-  <w:latentStyles w:defLockedState="0" w:defUIPriority="99" w:defSemiHidden="1" w:defUnhideWhenUsed="1" w:defQFormat="0" w:count="267">
-    <w:lsdException w:name="Normal" w:semiHidden="0" w:uiPriority="0" w:unhideWhenUsed="0" w:qFormat="1"/>
-    <w:lsdException w:name="heading 1" w:semiHidden="0" w:uiPriority="9" w:unhideWhenUsed="0" w:qFormat="1"/>
-    <w:lsdException w:name="heading 2" w:uiPriority="9" w:qFormat="1"/>
-    <w:lsdException w:name="heading 3" w:uiPriority="9" w:qFormat="1"/>
-    <w:lsdException w:name="heading 4" w:uiPriority="9" w:qFormat="1"/>
-    <w:lsdException w:name="heading 5" w:uiPriority="9" w:qFormat="1"/>
-    <w:lsdException w:name="heading 6" w:uiPriority="9" w:qFormat="1"/>
-    <w:lsdException w:name="heading 7" w:uiPriority="9" w:qFormat="1"/>
-    <w:lsdException w:name="heading 8" w:uiPriority="9" w:qFormat="1"/>
-    <w:lsdException w:name="heading 9" w:uiPriority="9" w:qFormat="1"/>
-    <w:lsdException w:name="toc 1" w:uiPriority="39"/>
-    <w:lsdException w:name="toc 2" w:uiPriority="39"/>
-    <w:lsdException w:name="toc 3" w:uiPriority="39"/>
-    <w:lsdException w:name="toc 4" w:uiPriority="39"/>
-    <w:lsdException w:name="toc 5" w:uiPriority="39"/>
-    <w:lsdException w:name="toc 6" w:uiPriority="39"/>
-    <w:lsdException w:name="toc 7" w:uiPriority="39"/>
-    <w:lsdException w:name="toc 8" w:uiPriority="39"/>
-    <w:lsdException w:name="toc 9" w:uiPriority="39"/>
-    <w:lsdException w:name="caption" w:uiPriority="35" w:qFormat="1"/>
-    <w:lsdException w:name="Title" w:semiHidden="0" w:uiPriority="10" w:unhideWhenUsed="0" w:qFormat="1"/>
-    <w:lsdException w:name="Default Paragraph Font" w:uiPriority="1"/>
-    <w:lsdException w:name="Subtitle" w:semiHidden="0" w:uiPriority="11" w:unhideWhenUsed="0" w:qFormat="1"/>
-    <w:lsdException w:name="Strong" w:semiHidden="0" w:uiPriority="22" w:unhideWhenUsed="0" w:qFormat="1"/>
-    <w:lsdException w:name="Emphasis" w:semiHidden="0" w:uiPriority="20" w:unhideWhenUsed="0" w:qFormat="1"/>
-    <w:lsdException w:name="Table Grid" w:semiHidden="0" w:uiPriority="59" w:unhideWhenUsed="0"/>
-    <w:lsdException w:name="Placeholder Text" w:unhideWhenUsed="0"/>
-    <w:lsdException w:name="No Spacing" w:semiHidden="0" w:uiPriority="1" w:unhideWhenUsed="0" w:qFormat="1"/>
-    <w:lsdException w:name="Light Shading" w:semiHidden="0" w:uiPriority="60" w:unhideWhenUsed="0"/>
-    <w:lsdException w:name="Light List" w:semiHidden="0" w:uiPriority="61" w:unhideWhenUsed="0"/>
-    <w:lsdException w:name="Light Grid" w:semiHidden="0" w:uiPriority="62" w:unhideWhenUsed="0"/>
-    <w:lsdException w:name="Medium Shading 1" w:semiHidden="0" w:uiPriority="63" w:unhideWhenUsed="0"/>
-    <w:lsdException w:name="Medium Shading 2" w:semiHidden="0" w:uiPriority="64" w:unhideWhenUsed="0"/>
-    <w:lsdException w:name="Medium List 1" w:semiHidden="0" w:uiPriority="65" w:unhideWhenUsed="0"/>
-    <w:lsdException w:name="Medium List 2" w:semiHidden="0" w:uiPriority="66" w:unhideWhenUsed="0"/>
-    <w:lsdException w:name="Medium Grid 1" w:semiHidden="0" w:uiPriority="67" w:unhideWhenUsed="0"/>
-    <w:lsdException w:name="Medium Grid 2" w:semiHidden="0" w:uiPriority="68" w:unhideWhenUsed="0"/>
-    <w:lsdException w:name="Medium Grid 3" w:semiHidden="0" w:uiPriority="69" w:unhideWhenUsed="0"/>
-    <w:lsdException w:name="Dark List" w:semiHidden="0" w:uiPriority="70" w:unhideWhenUsed="0"/>
-    <w:lsdException w:name="Colorful Shading" w:semiHidden="0" w:uiPriority="71" w:unhideWhenUsed="0"/>
-    <w:lsdException w:name="Colorful List" w:semiHidden="0" w:uiPriority="72" w:unhideWhenUsed="0"/>
-    <w:lsdException w:name="Colorful Grid" w:semiHidden="0" w:uiPriority="73" w:unhideWhenUsed="0"/>
-    <w:lsdException w:name="Light Shading Accent 1" w:semiHidden="0" w:uiPriority="60" w:unhideWhenUsed="0"/>
-    <w:lsdException w:name="Light List Accent 1" w:semiHidden="0" w:uiPriority="61" w:unhideWhenUsed="0"/>
-    <w:lsdException w:name="Light Grid Accent 1" w:semiHidden="0" w:uiPriority="62" w:unhideWhenUsed="0"/>
-    <w:lsdException w:name="Medium Shading 1 Accent 1" w:semiHidden="0" w:uiPriority="63" w:unhideWhenUsed="0"/>
-    <w:lsdException w:name="Medium Shading 2 Accent 1" w:semiHidden="0" w:uiPriority="64" w:unhideWhenUsed="0"/>
-    <w:lsdException w:name="Medium List 1 Accent 1" w:semiHidden="0" w:uiPriority="65" w:unhideWhenUsed="0"/>
-    <w:lsdException w:name="Revision" w:unhideWhenUsed="0"/>
-    <w:lsdException w:name="List Paragraph" w:semiHidden="0" w:uiPriority="34" w:unhideWhenUsed="0" w:qFormat="1"/>
-    <w:lsdException w:name="Quote" w:semiHidden="0" w:uiPriority="29" w:unhideWhenUsed="0" w:qFormat="1"/>
-    <w:lsdException w:name="Intense Quote" w:semiHidden="0" w:uiPriority="30" w:unhideWhenUsed="0" w:qFormat="1"/>
-    <w:lsdException w:name="Medium List 2 Accent 1" w:semiHidden="0" w:uiPriority="66" w:unhideWhenUsed="0"/>
-    <w:lsdException w:name="Medium Grid 1 Accent 1" w:semiHidden="0" w:uiPriority="67" w:unhideWhenUsed="0"/>
-    <w:lsdException w:name="Medium Grid 2 Accent 1" w:semiHidden="0" w:uiPriority="68" w:unhideWhenUsed="0"/>
-    <w:lsdException w:name="Medium Grid 3 Accent 1" w:semiHidden="0" w:uiPriority="69" w:unhideWhenUsed="0"/>
-    <w:lsdException w:name="Dark List Accent 1" w:semiHidden="0" w:uiPriority="70" w:unhideWhenUsed="0"/>
-    <w:lsdException w:name="Colorful Shading Accent 1" w:semiHidden="0" w:uiPriority="71" w:unhideWhenUsed="0"/>
-    <w:lsdException w:name="Colorful List Accent 1" w:semiHidden="0" w:uiPriority="72" w:unhideWhenUsed="0"/>
-    <w:lsdException w:name="Colorful Grid Accent 1" w:semiHidden="0" w:uiPriority="73" w:unhideWhenUsed="0"/>
-    <w:lsdException w:name="Light Shading Accent 2" w:semiHidden="0" w:uiPriority="60" w:unhideWhenUsed="0"/>
-    <w:lsdException w:name="Light List Accent 2" w:semiHidden="0" w:uiPriority="61" w:unhideWhenUsed="0"/>
-    <w:lsdException w:name="Light Grid Accent 2" w:semiHidden="0" w:uiPriority="62" w:unhideWhenUsed="0"/>
-    <w:lsdException w:name="Medium Shading 1 Accent 2" w:semiHidden="0" w:uiPriority="63" w:unhideWhenUsed="0"/>
-    <w:lsdException w:name="Medium Shading 2 Accent 2" w:semiHidden="0" w:uiPriority="64" w:unhideWhenUsed="0"/>
-    <w:lsdException w:name="Medium List 1 Accent 2" w:semiHidden="0" w:uiPriority="65" w:unhideWhenUsed="0"/>
-    <w:lsdException w:name="Medium List 2 Accent 2" w:semiHidden="0" w:uiPriority="66" w:unhideWhenUsed="0"/>
-    <w:lsdException w:name="Medium Grid 1 Accent 2" w:semiHidden="0" w:uiPriority="67" w:unhideWhenUsed="0"/>
-    <w:lsdException w:name="Medium Grid 2 Accent 2" w:semiHidden="0" w:uiPriority="68" w:unhideWhenUsed="0"/>
-    <w:lsdException w:name="Medium Grid 3 Accent 2" w:semiHidden="0" w:uiPriority="69" w:unhideWhenUsed="0"/>
-    <w:lsdException w:name="Dark List Accent 2" w:semiHidden="0" w:uiPriority="70" w:unhideWhenUsed="0"/>
-    <w:lsdException w:name="Colorful Shading Accent 2" w:semiHidden="0" w:uiPriority="71" w:unhideWhenUsed="0"/>
-    <w:lsdException w:name="Colorful List Accent 2" w:semiHidden="0" w:uiPriority="72" w:unhideWhenUsed="0"/>
-    <w:lsdException w:name="Colorful Grid Accent 2" w:semiHidden="0" w:uiPriority="73" w:unhideWhenUsed="0"/>
-    <w:lsdException w:name="Light Shading Accent 3" w:semiHidden="0" w:uiPriority="60" w:unhideWhenUsed="0"/>
-    <w:lsdException w:name="Light List Accent 3" w:semiHidden="0" w:uiPriority="61" w:unhideWhenUsed="0"/>
-    <w:lsdException w:name="Light Grid Accent 3" w:semiHidden="0" w:uiPriority="62" w:unhideWhenUsed="0"/>
-    <w:lsdException w:name="Medium Shading 1 Accent 3" w:semiHidden="0" w:uiPriority="63" w:unhideWhenUsed="0"/>
-    <w:lsdException w:name="Medium Shading 2 Accent 3" w:semiHidden="0" w:uiPriority="64" w:unhideWhenUsed="0"/>
-    <w:lsdException w:name="Medium List 1 Accent 3" w:semiHidden="0" w:uiPriority="65" w:unhideWhenUsed="0"/>
-    <w:lsdException w:name="Medium List 2 Accent 3" w:semiHidden="0" w:uiPriority="66" w:unhideWhenUsed="0"/>
-    <w:lsdException w:name="Medium Grid 1 Accent 3" w:semiHidden="0" w:uiPriority="67" w:unhideWhenUsed="0"/>
-    <w:lsdException w:name="Medium Grid 2 Accent 3" w:semiHidden="0" w:uiPriority="68" w:unhideWhenUsed="0"/>
-    <w:lsdException w:name="Medium Grid 3 Accent 3" w:semiHidden="0" w:uiPriority="69" w:unhideWhenUsed="0"/>
-    <w:lsdException w:name="Dark List Accent 3" w:semiHidden="0" w:uiPriority="70" w:unhideWhenUsed="0"/>
-    <w:lsdException w:name="Colorful Shading Accent 3" w:semiHidden="0" w:uiPriority="71" w:unhideWhenUsed="0"/>
-    <w:lsdException w:name="Colorful List Accent 3" w:semiHidden="0" w:uiPriority="72" w:unhideWhenUsed="0"/>
-    <w:lsdException w:name="Colorful Grid Accent 3" w:semiHidden="0" w:uiPriority="73" w:unhideWhenUsed="0"/>
-    <w:lsdException w:name="Light Shading Accent 4" w:semiHidden="0" w:uiPriority="60" w:unhideWhenUsed="0"/>
-    <w:lsdException w:name="Light List Accent 4" w:semiHidden="0" w:uiPriority="61" w:unhideWhenUsed="0"/>
-    <w:lsdException w:name="Light Grid Accent 4" w:semiHidden="0" w:uiPriority="62" w:unhideWhenUsed="0"/>
-    <w:lsdException w:name="Medium Shading 1 Accent 4" w:semiHidden="0" w:uiPriority="63" w:unhideWhenUsed="0"/>
-    <w:lsdException w:name="Medium Shading 2 Accent 4" w:semiHidden="0" w:uiPriority="64" w:unhideWhenUsed="0"/>
-    <w:lsdException w:name="Medium List 1 Accent 4" w:semiHidden="0" w:uiPriority="65" w:unhideWhenUsed="0"/>
-    <w:lsdException w:name="Medium List 2 Accent 4" w:semiHidden="0" w:uiPriority="66" w:unhideWhenUsed="0"/>
-    <w:lsdException w:name="Medium Grid 1 Accent 4" w:semiHidden="0" w:uiPriority="67" w:unhideWhenUsed="0"/>
-    <w:lsdException w:name="Medium Grid 2 Accent 4" w:semiHidden="0" w:uiPriority="68" w:unhideWhenUsed="0"/>
-    <w:lsdException w:name="Medium Grid 3 Accent 4" w:semiHidden="0" w:uiPriority="69" w:unhideWhenUsed="0"/>
-    <w:lsdException w:name="Dark List Accent 4" w:semiHidden="0" w:uiPriority="70" w:unhideWhenUsed="0"/>
-    <w:lsdException w:name="Colorful Shading Accent 4" w:semiHidden="0" w:uiPriority="71" w:unhideWhenUsed="0"/>
-    <w:lsdException w:name="Colorful List Accent 4" w:semiHidden="0" w:uiPriority="72" w:unhideWhenUsed="0"/>
-    <w:lsdException w:name="Colorful Grid Accent 4" w:semiHidden="0" w:uiPriority="73" w:unhideWhenUsed="0"/>
-    <w:lsdException w:name="Light Shading Accent 5" w:semiHidden="0" w:uiPriority="60" w:unhideWhenUsed="0"/>
-    <w:lsdException w:name="Light List Accent 5" w:semiHidden="0" w:uiPriority="61" w:unhideWhenUsed="0"/>
-    <w:lsdException w:name="Light Grid Accent 5" w:semiHidden="0" w:uiPriority="62" w:unhideWhenUsed="0"/>
-    <w:lsdException w:name="Medium Shading 1 Accent 5" w:semiHidden="0" w:uiPriority="63" w:unhideWhenUsed="0"/>
-    <w:lsdException w:name="Medium Shading 2 Accent 5" w:semiHidden="0" w:uiPriority="64" w:unhideWhenUsed="0"/>
-    <w:lsdException w:name="Medium List 1 Accent 5" w:semiHidden="0" w:uiPriority="65" w:unhideWhenUsed="0"/>
-    <w:lsdException w:name="Medium List 2 Accent 5" w:semiHidden="0" w:uiPriority="66" w:unhideWhenUsed="0"/>
-    <w:lsdException w:name="Medium Grid 1 Accent 5" w:semiHidden="0" w:uiPriority="67" w:unhideWhenUsed="0"/>
-    <w:lsdException w:name="Medium Grid 2 Accent 5" w:semiHidden="0" w:uiPriority="68" w:unhideWhenUsed="0"/>
-    <w:lsdException w:name="Medium Grid 3 Accent 5" w:semiHidden="0" w:uiPriority="69" w:unhideWhenUsed="0"/>
-    <w:lsdException w:name="Dark List Accent 5" w:semiHidden="0" w:uiPriority="70" w:unhideWhenUsed="0"/>
-    <w:lsdException w:name="Colorful Shading Accent 5" w:semiHidden="0" w:uiPriority="71" w:unhideWhenUsed="0"/>
-    <w:lsdException w:name="Colorful List Accent 5" w:semiHidden="0" w:uiPriority="72" w:unhideWhenUsed="0"/>
-    <w:lsdException w:name="Colorful Grid Accent 5" w:semiHidden="0" w:uiPriority="73" w:unhideWhenUsed="0"/>
-    <w:lsdException w:name="Light Shading Accent 6" w:semiHidden="0" w:uiPriority="60" w:unhideWhenUsed="0"/>
-    <w:lsdException w:name="Light List Accent 6" w:semiHidden="0" w:uiPriority="61" w:unhideWhenUsed="0"/>
-    <w:lsdException w:name="Light Grid Accent 6" w:semiHidden="0" w:uiPriority="62" w:unhideWhenUsed="0"/>
-    <w:lsdException w:name="Medium Shading 1 Accent 6" w:semiHidden="0" w:uiPriority="63" w:unhideWhenUsed="0"/>
-    <w:lsdException w:name="Medium Shading 2 Accent 6" w:semiHidden="0" w:uiPriority="64" w:unhideWhenUsed="0"/>
-    <w:lsdException w:name="Medium List 1 Accent 6" w:semiHidden="0" w:uiPriority="65" w:unhideWhenUsed="0"/>
-    <w:lsdException w:name="Medium List 2 Accent 6" w:semiHidden="0" w:uiPriority="66" w:unhideWhenUsed="0"/>
-    <w:lsdException w:name="Medium Grid 1 Accent 6" w:semiHidden="0" w:uiPriority="67" w:unhideWhenUsed="0"/>
-    <w:lsdException w:name="Medium Grid 2 Accent 6" w:semiHidden="0" w:uiPriority="68" w:unhideWhenUsed="0"/>
-    <w:lsdException w:name="Medium Grid 3 Accent 6" w:semiHidden="0" w:uiPriority="69" w:unhideWhenUsed="0"/>
-    <w:lsdException w:name="Dark List Accent 6" w:semiHidden="0" w:uiPriority="70" w:unhideWhenUsed="0"/>
-    <w:lsdException w:name="Colorful Shading Accent 6" w:semiHidden="0" w:uiPriority="71" w:unhideWhenUsed="0"/>
-    <w:lsdException w:name="Colorful List Accent 6" w:semiHidden="0" w:uiPriority="72" w:unhideWhenUsed="0"/>
-    <w:lsdException w:name="Colorful Grid Accent 6" w:semiHidden="0" w:uiPriority="73" w:unhideWhenUsed="0"/>
-    <w:lsdException w:name="Subtle Emphasis" w:semiHidden="0" w:uiPriority="19" w:unhideWhenUsed="0" w:qFormat="1"/>
-    <w:lsdException w:name="Intense Emphasis" w:semiHidden="0" w:uiPriority="21" w:unhideWhenUsed="0" w:qFormat="1"/>
-    <w:lsdException w:name="Subtle Reference" w:semiHidden="0" w:uiPriority="31" w:unhideWhenUsed="0" w:qFormat="1"/>
-    <w:lsdException w:name="Intense Reference" w:semiHidden="0" w:uiPriority="32" w:unhideWhenUsed="0" w:qFormat="1"/>
-    <w:lsdException w:name="Book Title" w:semiHidden="0" w:uiPriority="33" w:unhideWhenUsed="0" w:qFormat="1"/>
-    <w:lsdException w:name="Bibliography" w:uiPriority="37"/>
-    <w:lsdException w:name="TOC Heading" w:uiPriority="39" w:qFormat="1"/>
-  </w:latentStyles>
-  <w:style w:type="paragraph" w:default="1" w:styleId="Normal">
-    <w:name w:val="Normal"/>
-    <w:qFormat/>
-    <w:rsid w:val="00C9176F"/>
-    <w:pPr>
-      <w:spacing w:line="252" w:lineRule="auto"/>
-    </w:pPr>
-  </w:style>
-  <w:style w:type="paragraph" w:styleId="Heading1">
-    <w:name w:val="heading 1"/>
-    <w:basedOn w:val="Normal"/>
-    <w:next w:val="Normal"/>
-    <w:link w:val="Heading1Char"/>
-    <w:uiPriority w:val="9"/>
-    <w:qFormat/>
-    <w:rsid w:val="009227F0"/>
-    <w:pPr>
-      <w:keepNext/>
-      <w:keepLines/>
-      <w:spacing w:before="480"/>
-      <w:outlineLvl w:val="0"/>
-    </w:pPr>
-    <w:rPr>
-      <w:rFonts w:asciiTheme="majorHAnsi" w:eastAsiaTheme="majorEastAsia" w:hAnsiTheme="majorHAnsi" w:cstheme="majorBidi"/>
-      <w:b/>
-      <w:bCs/>
-      <w:color w:val="365F91" w:themeColor="accent1" w:themeShade="BF"/>
-      <w:sz w:val="28"/>
-      <w:szCs w:val="28"/>
-    </w:rPr>
-  </w:style>
-  <w:style w:type="character" w:default="1" w:styleId="DefaultParagraphFont">
-    <w:name w:val="Default Paragraph Font"/>
-    <w:uiPriority w:val="1"/>
-    <w:semiHidden/>
-    <w:unhideWhenUsed/>
-  </w:style>
-  <w:style w:type="table" w:default="1" w:styleId="TableNormal">
-    <w:name w:val="Normal Table"/>
-    <w:uiPriority w:val="99"/>
-    <w:semiHidden/>
-    <w:unhideWhenUsed/>
-    <w:tblPr>
-      <w:tblInd w:w="0" w:type="dxa"/>
-      <w:tblCellMar>
-        <w:top w:w="0" w:type="dxa"/>
-        <w:left w:w="108" w:type="dxa"/>
-        <w:bottom w:w="0" w:type="dxa"/>
-        <w:right w:w="108" w:type="dxa"/>
-      </w:tblCellMar>
-    </w:tblPr>
-  </w:style>
-  <w:style w:type="numbering" w:default="1" w:styleId="NoList">
-    <w:name w:val="No List"/>
-    <w:uiPriority w:val="99"/>
-    <w:semiHidden/>
-    <w:unhideWhenUsed/>
-  </w:style>
-  <w:style w:type="paragraph" w:styleId="NormalWeb">
-    <w:name w:val="Normal (Web)"/>
-    <w:basedOn w:val="Normal"/>
-    <w:uiPriority w:val="99"/>
-    <w:semiHidden/>
-    <w:unhideWhenUsed/>
-    <w:rsid w:val="00B270C0"/>
-    <w:pPr>
-      <w:spacing w:after="150" w:line="240" w:lineRule="auto"/>
-    </w:pPr>
-    <w:rPr>
-      <w:rFonts w:ascii="Times New Roman" w:eastAsia="Times New Roman" w:hAnsi="Times New Roman" w:cs="Times New Roman"/>
-      <w:sz w:val="24"/>
-      <w:szCs w:val="24"/>
-    </w:rPr>
-  </w:style>
-  <w:style w:type="character" w:styleId="Emphasis">
-    <w:name w:val="Emphasis"/>
-    <w:basedOn w:val="DefaultParagraphFont"/>
-    <w:uiPriority w:val="20"/>
-    <w:qFormat/>
-    <w:rsid w:val="009D7CAE"/>
-    <w:rPr>
-      <w:i/>
-      <w:iCs/>
-      <w:strike w:val="0"/>
-      <w:dstrike w:val="0"/>
-      <w:u w:val="none"/>
-      <w:effect w:val="none"/>
-    </w:rPr>
-  </w:style>
-  <w:style w:type="paragraph" w:styleId="ListParagraph">
-    <w:name w:val="List Paragraph"/>
-    <w:basedOn w:val="Normal"/>
-    <w:uiPriority w:val="34"/>
-    <w:qFormat/>
-    <w:rsid w:val="00843AC2"/>
-    <w:pPr>
-      <w:ind w:left="720"/>
-      <w:contextualSpacing/>
-    </w:pPr>
-  </w:style>
-  <w:style w:type="character" w:customStyle="1" w:styleId="Heading1Char">
-    <w:name w:val="Heading 1 Char"/>
-    <w:basedOn w:val="DefaultParagraphFont"/>
-    <w:link w:val="Heading1"/>
-    <w:uiPriority w:val="9"/>
-    <w:rsid w:val="009227F0"/>
-    <w:rPr>
-      <w:rFonts w:asciiTheme="majorHAnsi" w:eastAsiaTheme="majorEastAsia" w:hAnsiTheme="majorHAnsi" w:cstheme="majorBidi"/>
-      <w:b/>
-      <w:bCs/>
-      <w:color w:val="365F91" w:themeColor="accent1" w:themeShade="BF"/>
-      <w:sz w:val="28"/>
-      <w:szCs w:val="28"/>
-    </w:rPr>
-  </w:style>
-  <w:style w:type="paragraph" w:styleId="BalloonText">
-    <w:name w:val="Balloon Text"/>
-    <w:basedOn w:val="Normal"/>
-    <w:link w:val="BalloonTextChar"/>
-    <w:uiPriority w:val="99"/>
-    <w:semiHidden/>
-    <w:unhideWhenUsed/>
-    <w:rsid w:val="005722EA"/>
-    <w:pPr>
-      <w:spacing w:line="240" w:lineRule="auto"/>
-    </w:pPr>
-    <w:rPr>
-      <w:rFonts w:ascii="Tahoma" w:hAnsi="Tahoma" w:cs="Tahoma"/>
-      <w:sz w:val="16"/>
-      <w:szCs w:val="16"/>
-    </w:rPr>
-  </w:style>
-  <w:style w:type="character" w:customStyle="1" w:styleId="BalloonTextChar">
-    <w:name w:val="Balloon Text Char"/>
-    <w:basedOn w:val="DefaultParagraphFont"/>
-    <w:link w:val="BalloonText"/>
-    <w:uiPriority w:val="99"/>
-    <w:semiHidden/>
-    <w:rsid w:val="005722EA"/>
-    <w:rPr>
-      <w:rFonts w:ascii="Tahoma" w:hAnsi="Tahoma" w:cs="Tahoma"/>
-      <w:sz w:val="16"/>
-      <w:szCs w:val="16"/>
-    </w:rPr>
-  </w:style>
-  <w:style w:type="character" w:styleId="Hyperlink">
-    <w:name w:val="Hyperlink"/>
-    <w:basedOn w:val="DefaultParagraphFont"/>
-    <w:uiPriority w:val="99"/>
-    <w:unhideWhenUsed/>
-    <w:rsid w:val="006502AF"/>
-    <w:rPr>
-      <w:color w:val="0000FF" w:themeColor="hyperlink"/>
-      <w:u w:val="single"/>
-    </w:rPr>
-  </w:style>
-</w:styles>
-</file>
-
-<file path=word/stylesWithEffects.xml><?xml version="1.0" encoding="utf-8"?>
-<w:styles xmlns:wpc="http://schemas.microsoft.com/office/word/2010/wordprocessingCanvas" xmlns:mc="http://schemas.openxmlformats.org/markup-compatibility/2006" xmlns:o="urn:schemas-microsoft-com:office:office" xmlns:r="http://schemas.openxmlformats.org/officeDocument/2006/relationships" xmlns:m="http://schemas.openxmlformats.org/officeDocument/2006/math" xmlns:v="urn:schemas-microsoft-com:vml" xmlns:wp14="http://schemas.microsoft.com/office/word/2010/wordprocessingDrawing" xmlns:wp="http://schemas.openxmlformats.org/drawingml/2006/wordprocessingDrawing" xmlns:w10="urn:schemas-microsoft-com:office:word" xmlns:w="http://schemas.openxmlformats.org/wordprocessingml/2006/main" xmlns:w14="http://schemas.microsoft.com/office/word/2010/wordml" xmlns:wpg="http://schemas.microsoft.com/office/word/2010/wordprocessingGroup" xmlns:wpi="http://schemas.microsoft.com/office/word/2010/wordprocessingInk" xmlns:wne="http://schemas.microsoft.com/office/word/2006/wordml" xmlns:wps="http://schemas.microsoft.com/office/word/2010/wordprocessingShape" mc:Ignorable="w14 wp14">
-  <w:docDefaults>
-    <w:rPrDefault>
-      <w:rPr>
-        <w:rFonts w:asciiTheme="minorHAnsi" w:eastAsiaTheme="minorHAnsi" w:hAnsiTheme="minorHAnsi" w:cstheme="minorBidi"/>
-        <w:sz w:val="22"/>
-        <w:szCs w:val="22"/>
-        <w:lang w:val="en-US" w:eastAsia="en-US" w:bidi="ar-SA"/>
-      </w:rPr>
-    </w:rPrDefault>
-    <w:pPrDefault>
-      <w:pPr>
-        <w:spacing w:line="276" w:lineRule="auto"/>
-      </w:pPr>
-    </w:pPrDefault>
-  </w:docDefaults>
-  <w:latentStyles w:defLockedState="0" w:defUIPriority="99" w:defSemiHidden="1" w:defUnhideWhenUsed="1" w:defQFormat="0" w:count="267">
-    <w:lsdException w:name="Normal" w:semiHidden="0" w:uiPriority="0" w:unhideWhenUsed="0" w:qFormat="1"/>
-    <w:lsdException w:name="heading 1" w:semiHidden="0" w:uiPriority="9" w:unhideWhenUsed="0" w:qFormat="1"/>
-    <w:lsdException w:name="heading 2" w:uiPriority="9" w:qFormat="1"/>
-    <w:lsdException w:name="heading 3" w:uiPriority="9" w:qFormat="1"/>
-    <w:lsdException w:name="heading 4" w:uiPriority="9" w:qFormat="1"/>
-    <w:lsdException w:name="heading 5" w:uiPriority="9" w:qFormat="1"/>
-    <w:lsdException w:name="heading 6" w:uiPriority="9" w:qFormat="1"/>
-    <w:lsdException w:name="heading 7" w:uiPriority="9" w:qFormat="1"/>
-    <w:lsdException w:name="heading 8" w:uiPriority="9" w:qFormat="1"/>
-    <w:lsdException w:name="heading 9" w:uiPriority="9" w:qFormat="1"/>
-    <w:lsdException w:name="toc 1" w:uiPriority="39"/>
-    <w:lsdException w:name="toc 2" w:uiPriority="39"/>
-    <w:lsdException w:name="toc 3" w:uiPriority="39"/>
-    <w:lsdException w:name="toc 4" w:uiPriority="39"/>
-    <w:lsdException w:name="toc 5" w:uiPriority="39"/>
-    <w:lsdException w:name="toc 6" w:uiPriority="39"/>
-    <w:lsdException w:name="toc 7" w:uiPriority="39"/>
-    <w:lsdException w:name="toc 8" w:uiPriority="39"/>
-    <w:lsdException w:name="toc 9" w:uiPriority="39"/>
-    <w:lsdException w:name="caption" w:uiPriority="35" w:qFormat="1"/>
-    <w:lsdException w:name="Title" w:semiHidden="0" w:uiPriority="10" w:unhideWhenUsed="0" w:qFormat="1"/>
-    <w:lsdException w:name="Default Paragraph Font" w:uiPriority="1"/>
-    <w:lsdException w:name="Subtitle" w:semiHidden="0" w:uiPriority="11" w:unhideWhenUsed="0" w:qFormat="1"/>
-    <w:lsdException w:name="Strong" w:semiHidden="0" w:uiPriority="22" w:unhideWhenUsed="0" w:qFormat="1"/>
-    <w:lsdException w:name="Emphasis" w:semiHidden="0" w:uiPriority="20" w:unhideWhenUsed="0" w:qFormat="1"/>
-    <w:lsdException w:name="Table Grid" w:semiHidden="0" w:uiPriority="59" w:unhideWhenUsed="0"/>
-    <w:lsdException w:name="Placeholder Text" w:unhideWhenUsed="0"/>
-    <w:lsdException w:name="No Spacing" w:semiHidden="0" w:uiPriority="1" w:unhideWhenUsed="0" w:qFormat="1"/>
-    <w:lsdException w:name="Light Shading" w:semiHidden="0" w:uiPriority="60" w:unhideWhenUsed="0"/>
-    <w:lsdException w:name="Light List" w:semiHidden="0" w:uiPriority="61" w:unhideWhenUsed="0"/>
-    <w:lsdException w:name="Light Grid" w:semiHidden="0" w:uiPriority="62" w:unhideWhenUsed="0"/>
-    <w:lsdException w:name="Medium Shading 1" w:semiHidden="0" w:uiPriority="63" w:unhideWhenUsed="0"/>
-    <w:lsdException w:name="Medium Shading 2" w:semiHidden="0" w:uiPriority="64" w:unhideWhenUsed="0"/>
-    <w:lsdException w:name="Medium List 1" w:semiHidden="0" w:uiPriority="65" w:unhideWhenUsed="0"/>
-    <w:lsdException w:name="Medium List 2" w:semiHidden="0" w:uiPriority="66" w:unhideWhenUsed="0"/>
-    <w:lsdException w:name="Medium Grid 1" w:semiHidden="0" w:uiPriority="67" w:unhideWhenUsed="0"/>
-    <w:lsdException w:name="Medium Grid 2" w:semiHidden="0" w:uiPriority="68" w:unhideWhenUsed="0"/>
-    <w:lsdException w:name="Medium Grid 3" w:semiHidden="0" w:uiPriority="69" w:unhideWhenUsed="0"/>
-    <w:lsdException w:name="Dark List" w:semiHidden="0" w:uiPriority="70" w:unhideWhenUsed="0"/>
-    <w:lsdException w:name="Colorful Shading" w:semiHidden="0" w:uiPriority="71" w:unhideWhenUsed="0"/>
-    <w:lsdException w:name="Colorful List" w:semiHidden="0" w:uiPriority="72" w:unhideWhenUsed="0"/>
-    <w:lsdException w:name="Colorful Grid" w:semiHidden="0" w:uiPriority="73" w:unhideWhenUsed="0"/>
-    <w:lsdException w:name="Light Shading Accent 1" w:semiHidden="0" w:uiPriority="60" w:unhideWhenUsed="0"/>
-    <w:lsdException w:name="Light List Accent 1" w:semiHidden="0" w:uiPriority="61" w:unhideWhenUsed="0"/>
-    <w:lsdException w:name="Light Grid Accent 1" w:semiHidden="0" w:uiPriority="62" w:unhideWhenUsed="0"/>
-    <w:lsdException w:name="Medium Shading 1 Accent 1" w:semiHidden="0" w:uiPriority="63" w:unhideWhenUsed="0"/>
-    <w:lsdException w:name="Medium Shading 2 Accent 1" w:semiHidden="0" w:uiPriority="64" w:unhideWhenUsed="0"/>
-    <w:lsdException w:name="Medium List 1 Accent 1" w:semiHidden="0" w:uiPriority="65" w:unhideWhenUsed="0"/>
-    <w:lsdException w:name="Revision" w:unhideWhenUsed="0"/>
-    <w:lsdException w:name="List Paragraph" w:semiHidden="0" w:uiPriority="34" w:unhideWhenUsed="0" w:qFormat="1"/>
-    <w:lsdException w:name="Quote" w:semiHidden="0" w:uiPriority="29" w:unhideWhenUsed="0" w:qFormat="1"/>
-    <w:lsdException w:name="Intense Quote" w:semiHidden="0" w:uiPriority="30" w:unhideWhenUsed="0" w:qFormat="1"/>
-    <w:lsdException w:name="Medium List 2 Accent 1" w:semiHidden="0" w:uiPriority="66" w:unhideWhenUsed="0"/>
-    <w:lsdException w:name="Medium Grid 1 Accent 1" w:semiHidden="0" w:uiPriority="67" w:unhideWhenUsed="0"/>
-    <w:lsdException w:name="Medium Grid 2 Accent 1" w:semiHidden="0" w:uiPriority="68" w:unhideWhenUsed="0"/>
-    <w:lsdException w:name="Medium Grid 3 Accent 1" w:semiHidden="0" w:uiPriority="69" w:unhideWhenUsed="0"/>
-    <w:lsdException w:name="Dark List Accent 1" w:semiHidden="0" w:uiPriority="70" w:unhideWhenUsed="0"/>
-    <w:lsdException w:name="Colorful Shading Accent 1" w:semiHidden="0" w:uiPriority="71" w:unhideWhenUsed="0"/>
-    <w:lsdException w:name="Colorful List Accent 1" w:semiHidden="0" w:uiPriority="72" w:unhideWhenUsed="0"/>
-    <w:lsdException w:name="Colorful Grid Accent 1" w:semiHidden="0" w:uiPriority="73" w:unhideWhenUsed="0"/>
-    <w:lsdException w:name="Light Shading Accent 2" w:semiHidden="0" w:uiPriority="60" w:unhideWhenUsed="0"/>
-    <w:lsdException w:name="Light List Accent 2" w:semiHidden="0" w:uiPriority="61" w:unhideWhenUsed="0"/>
-    <w:lsdException w:name="Light Grid Accent 2" w:semiHidden="0" w:uiPriority="62" w:unhideWhenUsed="0"/>
-    <w:lsdException w:name="Medium Shading 1 Accent 2" w:semiHidden="0" w:uiPriority="63" w:unhideWhenUsed="0"/>
-    <w:lsdException w:name="Medium Shading 2 Accent 2" w:semiHidden="0" w:uiPriority="64" w:unhideWhenUsed="0"/>
-    <w:lsdException w:name="Medium List 1 Accent 2" w:semiHidden="0" w:uiPriority="65" w:unhideWhenUsed="0"/>
-    <w:lsdException w:name="Medium List 2 Accent 2" w:semiHidden="0" w:uiPriority="66" w:unhideWhenUsed="0"/>
-    <w:lsdException w:name="Medium Grid 1 Accent 2" w:semiHidden="0" w:uiPriority="67" w:unhideWhenUsed="0"/>
-    <w:lsdException w:name="Medium Grid 2 Accent 2" w:semiHidden="0" w:uiPriority="68" w:unhideWhenUsed="0"/>
-    <w:lsdException w:name="Medium Grid 3 Accent 2" w:semiHidden="0" w:uiPriority="69" w:unhideWhenUsed="0"/>
-    <w:lsdException w:name="Dark List Accent 2" w:semiHidden="0" w:uiPriority="70" w:unhideWhenUsed="0"/>
-    <w:lsdException w:name="Colorful Shading Accent 2" w:semiHidden="0" w:uiPriority="71" w:unhideWhenUsed="0"/>
-    <w:lsdException w:name="Colorful List Accent 2" w:semiHidden="0" w:uiPriority="72" w:unhideWhenUsed="0"/>
-    <w:lsdException w:name="Colorful Grid Accent 2" w:semiHidden="0" w:uiPriority="73" w:unhideWhenUsed="0"/>
-    <w:lsdException w:name="Light Shading Accent 3" w:semiHidden="0" w:uiPriority="60" w:unhideWhenUsed="0"/>
-    <w:lsdException w:name="Light List Accent 3" w:semiHidden="0" w:uiPriority="61" w:unhideWhenUsed="0"/>
-    <w:lsdException w:name="Light Grid Accent 3" w:semiHidden="0" w:uiPriority="62" w:unhideWhenUsed="0"/>
-    <w:lsdException w:name="Medium Shading 1 Accent 3" w:semiHidden="0" w:uiPriority="63" w:unhideWhenUsed="0"/>
-    <w:lsdException w:name="Medium Shading 2 Accent 3" w:semiHidden="0" w:uiPriority="64" w:unhideWhenUsed="0"/>
-    <w:lsdException w:name="Medium List 1 Accent 3" w:semiHidden="0" w:uiPriority="65" w:unhideWhenUsed="0"/>
-    <w:lsdException w:name="Medium List 2 Accent 3" w:semiHidden="0" w:uiPriority="66" w:unhideWhenUsed="0"/>
-    <w:lsdException w:name="Medium Grid 1 Accent 3" w:semiHidden="0" w:uiPriority="67" w:unhideWhenUsed="0"/>
-    <w:lsdException w:name="Medium Grid 2 Accent 3" w:semiHidden="0" w:uiPriority="68" w:unhideWhenUsed="0"/>
-    <w:lsdException w:name="Medium Grid 3 Accent 3" w:semiHidden="0" w:uiPriority="69" w:unhideWhenUsed="0"/>
-    <w:lsdException w:name="Dark List Accent 3" w:semiHidden="0" w:uiPriority="70" w:unhideWhenUsed="0"/>
-    <w:lsdException w:name="Colorful Shading Accent 3" w:semiHidden="0" w:uiPriority="71" w:unhideWhenUsed="0"/>
-    <w:lsdException w:name="Colorful List Accent 3" w:semiHidden="0" w:uiPriority="72" w:unhideWhenUsed="0"/>
-    <w:lsdException w:name="Colorful Grid Accent 3" w:semiHidden="0" w:uiPriority="73" w:unhideWhenUsed="0"/>
-    <w:lsdException w:name="Light Shading Accent 4" w:semiHidden="0" w:uiPriority="60" w:unhideWhenUsed="0"/>
-    <w:lsdException w:name="Light List Accent 4" w:semiHidden="0" w:uiPriority="61" w:unhideWhenUsed="0"/>
-    <w:lsdException w:name="Light Grid Accent 4" w:semiHidden="0" w:uiPriority="62" w:unhideWhenUsed="0"/>
-    <w:lsdException w:name="Medium Shading 1 Accent 4" w:semiHidden="0" w:uiPriority="63" w:unhideWhenUsed="0"/>
-    <w:lsdException w:name="Medium Shading 2 Accent 4" w:semiHidden="0" w:uiPriority="64" w:unhideWhenUsed="0"/>
-    <w:lsdException w:name="Medium List 1 Accent 4" w:semiHidden="0" w:uiPriority="65" w:unhideWhenUsed="0"/>
-    <w:lsdException w:name="Medium List 2 Accent 4" w:semiHidden="0" w:uiPriority="66" w:unhideWhenUsed="0"/>
-    <w:lsdException w:name="Medium Grid 1 Accent 4" w:semiHidden="0" w:uiPriority="67" w:unhideWhenUsed="0"/>
-    <w:lsdException w:name="Medium Grid 2 Accent 4" w:semiHidden="0" w:uiPriority="68" w:unhideWhenUsed="0"/>
-    <w:lsdException w:name="Medium Grid 3 Accent 4" w:semiHidden="0" w:uiPriority="69" w:unhideWhenUsed="0"/>
-    <w:lsdException w:name="Dark List Accent 4" w:semiHidden="0" w:uiPriority="70" w:unhideWhenUsed="0"/>
-    <w:lsdException w:name="Colorful Shading Accent 4" w:semiHidden="0" w:uiPriority="71" w:unhideWhenUsed="0"/>
-    <w:lsdException w:name="Colorful List Accent 4" w:semiHidden="0" w:uiPriority="72" w:unhideWhenUsed="0"/>
-    <w:lsdException w:name="Colorful Grid Accent 4" w:semiHidden="0" w:uiPriority="73" w:unhideWhenUsed="0"/>
-    <w:lsdException w:name="Light Shading Accent 5" w:semiHidden="0" w:uiPriority="60" w:unhideWhenUsed="0"/>
-    <w:lsdException w:name="Light List Accent 5" w:semiHidden="0" w:uiPriority="61" w:unhideWhenUsed="0"/>
-    <w:lsdException w:name="Light Grid Accent 5" w:semiHidden="0" w:uiPriority="62" w:unhideWhenUsed="0"/>
-    <w:lsdException w:name="Medium Shading 1 Accent 5" w:semiHidden="0" w:uiPriority="63" w:unhideWhenUsed="0"/>
-    <w:lsdException w:name="Medium Shading 2 Accent 5" w:semiHidden="0" w:uiPriority="64" w:unhideWhenUsed="0"/>
-    <w:lsdException w:name="Medium List 1 Accent 5" w:semiHidden="0" w:uiPriority="65" w:unhideWhenUsed="0"/>
-    <w:lsdException w:name="Medium List 2 Accent 5" w:semiHidden="0" w:uiPriority="66" w:unhideWhenUsed="0"/>
-    <w:lsdException w:name="Medium Grid 1 Accent 5" w:semiHidden="0" w:uiPriority="67" w:unhideWhenUsed="0"/>
-    <w:lsdException w:name="Medium Grid 2 Accent 5" w:semiHidden="0" w:uiPriority="68" w:unhideWhenUsed="0"/>
-    <w:lsdException w:name="Medium Grid 3 Accent 5" w:semiHidden="0" w:uiPriority="69" w:unhideWhenUsed="0"/>
-    <w:lsdException w:name="Dark List Accent 5" w:semiHidden="0" w:uiPriority="70" w:unhideWhenUsed="0"/>
-    <w:lsdException w:name="Colorful Shading Accent 5" w:semiHidden="0" w:uiPriority="71" w:unhideWhenUsed="0"/>
-    <w:lsdException w:name="Colorful List Accent 5" w:semiHidden="0" w:uiPriority="72" w:unhideWhenUsed="0"/>
-    <w:lsdException w:name="Colorful Grid Accent 5" w:semiHidden="0" w:uiPriority="73" w:unhideWhenUsed="0"/>
-    <w:lsdException w:name="Light Shading Accent 6" w:semiHidden="0" w:uiPriority="60" w:unhideWhenUsed="0"/>
-    <w:lsdException w:name="Light List Accent 6" w:semiHidden="0" w:uiPriority="61" w:unhideWhenUsed="0"/>
-    <w:lsdException w:name="Light Grid Accent 6" w:semiHidden="0" w:uiPriority="62" w:unhideWhenUsed="0"/>
-    <w:lsdException w:name="Medium Shading 1 Accent 6" w:semiHidden="0" w:uiPriority="63" w:unhideWhenUsed="0"/>
-    <w:lsdException w:name="Medium Shading 2 Accent 6" w:semiHidden="0" w:uiPriority="64" w:unhideWhenUsed="0"/>
-    <w:lsdException w:name="Medium List 1 Accent 6" w:semiHidden="0" w:uiPriority="65" w:unhideWhenUsed="0"/>
-    <w:lsdException w:name="Medium List 2 Accent 6" w:semiHidden="0" w:uiPriority="66" w:unhideWhenUsed="0"/>
-    <w:lsdException w:name="Medium Grid 1 Accent 6" w:semiHidden="0" w:uiPriority="67" w:unhideWhenUsed="0"/>
-    <w:lsdException w:name="Medium Grid 2 Accent 6" w:semiHidden="0" w:uiPriority="68" w:unhideWhenUsed="0"/>
-    <w:lsdException w:name="Medium Grid 3 Accent 6" w:semiHidden="0" w:uiPriority="69" w:unhideWhenUsed="0"/>
-    <w:lsdException w:name="Dark List Accent 6" w:semiHidden="0" w:uiPriority="70" w:unhideWhenUsed="0"/>
-    <w:lsdException w:name="Colorful Shading Accent 6" w:semiHidden="0" w:uiPriority="71" w:unhideWhenUsed="0"/>
-    <w:lsdException w:name="Colorful List Accent 6" w:semiHidden="0" w:uiPriority="72" w:unhideWhenUsed="0"/>
-    <w:lsdException w:name="Colorful Grid Accent 6" w:semiHidden="0" w:uiPriority="73" w:unhideWhenUsed="0"/>
-    <w:lsdException w:name="Subtle Emphasis" w:semiHidden="0" w:uiPriority="19" w:unhideWhenUsed="0" w:qFormat="1"/>
-    <w:lsdException w:name="Intense Emphasis" w:semiHidden="0" w:uiPriority="21" w:unhideWhenUsed="0" w:qFormat="1"/>
-    <w:lsdException w:name="Subtle Reference" w:semiHidden="0" w:uiPriority="31" w:unhideWhenUsed="0" w:qFormat="1"/>
-    <w:lsdException w:name="Intense Reference" w:semiHidden="0" w:uiPriority="32" w:unhideWhenUsed="0" w:qFormat="1"/>
-    <w:lsdException w:name="Book Title" w:semiHidden="0" w:uiPriority="33" w:unhideWhenUsed="0" w:qFormat="1"/>
-    <w:lsdException w:name="Bibliography" w:uiPriority="37"/>
-    <w:lsdException w:name="TOC Heading" w:uiPriority="39" w:qFormat="1"/>
+  <w:latentStyles w:defLockedState="0" w:defUIPriority="99" w:defSemiHidden="0" w:defUnhideWhenUsed="0" w:defQFormat="0" w:count="371">
+    <w:lsdException w:name="Normal" w:uiPriority="0" w:qFormat="1"/>
+    <w:lsdException w:name="heading 1" w:uiPriority="9" w:qFormat="1"/>
+    <w:lsdException w:name="heading 2" w:semiHidden="1" w:uiPriority="9" w:unhideWhenUsed="1" w:qFormat="1"/>
+    <w:lsdException w:name="heading 3" w:semiHidden="1" w:uiPriority="9" w:unhideWhenUsed="1" w:qFormat="1"/>
+    <w:lsdException w:name="heading 4" w:semiHidden="1" w:uiPriority="9" w:unhideWhenUsed="1" w:qFormat="1"/>
+    <w:lsdException w:name="heading 5" w:semiHidden="1" w:uiPriority="9" w:unhideWhenUsed="1" w:qFormat="1"/>
+    <w:lsdException w:name="heading 6" w:semiHidden="1" w:uiPriority="9" w:unhideWhenUsed="1" w:qFormat="1"/>
+    <w:lsdException w:name="heading 7" w:semiHidden="1" w:uiPriority="9" w:unhideWhenUsed="1" w:qFormat="1"/>
+    <w:lsdException w:name="heading 8" w:semiHidden="1" w:uiPriority="9" w:unhideWhenUsed="1" w:qFormat="1"/>
+    <w:lsdException w:name="heading 9" w:semiHidden="1" w:uiPriority="9" w:unhideWhenUsed="1" w:qFormat="1"/>
+    <w:lsdException w:name="index 1" w:semiHidden="1" w:unhideWhenUsed="1"/>
+    <w:lsdException w:name="index 2" w:semiHidden="1" w:unhideWhenUsed="1"/>
+    <w:lsdException w:name="index 3" w:semiHidden="1" w:unhideWhenUsed="1"/>
+    <w:lsdException w:name="index 4" w:semiHidden="1" w:unhideWhenUsed="1"/>
+    <w:lsdException w:name="index 5" w:semiHidden="1" w:unhideWhenUsed="1"/>
+    <w:lsdException w:name="index 6" w:semiHidden="1" w:unhideWhenUsed="1"/>
+    <w:lsdException w:name="index 7" w:semiHidden="1" w:unhideWhenUsed="1"/>
+    <w:lsdException w:name="index 8" w:semiHidden="1" w:unhideWhenUsed="1"/>
+    <w:lsdException w:name="index 9" w:semiHidden="1" w:unhideWhenUsed="1"/>
+    <w:lsdException w:name="toc 1" w:semiHidden="1" w:uiPriority="39" w:unhideWhenUsed="1"/>
+    <w:lsdException w:name="toc 2" w:semiHidden="1" w:uiPriority="39" w:unhideWhenUsed="1"/>
+    <w:lsdException w:name="toc 3" w:semiHidden="1" w:uiPriority="39" w:unhideWhenUsed="1"/>
+    <w:lsdException w:name="toc 4" w:semiHidden="1" w:uiPriority="39" w:unhideWhenUsed="1"/>
+    <w:lsdException w:name="toc 5" w:semiHidden="1" w:uiPriority="39" w:unhideWhenUsed="1"/>
+    <w:lsdException w:name="toc 6" w:semiHidden="1" w:uiPriority="39" w:unhideWhenUsed="1"/>
+    <w:lsdException w:name="toc 7" w:semiHidden="1" w:uiPriority="39" w:unhideWhenUsed="1"/>
+    <w:lsdException w:name="toc 8" w:semiHidden="1" w:uiPriority="39" w:unhideWhenUsed="1"/>
+    <w:lsdException w:name="toc 9" w:semiHidden="1" w:uiPriority="39" w:unhideWhenUsed="1"/>
+    <w:lsdException w:name="Normal Indent" w:semiHidden="1" w:unhideWhenUsed="1"/>
+    <w:lsdException w:name="footnote text" w:semiHidden="1" w:unhideWhenUsed="1"/>
+    <w:lsdException w:name="annotation text" w:semiHidden="1" w:unhideWhenUsed="1"/>
+    <w:lsdException w:name="header" w:semiHidden="1" w:unhideWhenUsed="1"/>
+    <w:lsdException w:name="footer" w:semiHidden="1" w:unhideWhenUsed="1"/>
+    <w:lsdException w:name="index heading" w:semiHidden="1" w:unhideWhenUsed="1"/>
+    <w:lsdException w:name="caption" w:semiHidden="1" w:uiPriority="35" w:unhideWhenUsed="1" w:qFormat="1"/>
+    <w:lsdException w:name="table of figures" w:semiHidden="1" w:unhideWhenUsed="1"/>
+    <w:lsdException w:name="envelope address" w:semiHidden="1" w:unhideWhenUsed="1"/>
+    <w:lsdException w:name="envelope return" w:semiHidden="1" w:unhideWhenUsed="1"/>
+    <w:lsdException w:name="footnote reference" w:semiHidden="1" w:unhideWhenUsed="1"/>
+    <w:lsdException w:name="annotation reference" w:semiHidden="1" w:unhideWhenUsed="1"/>
+    <w:lsdException w:name="line number" w:semiHidden="1" w:unhideWhenUsed="1"/>
+    <w:lsdException w:name="page number" w:semiHidden="1" w:unhideWhenUsed="1"/>
+    <w:lsdException w:name="endnote reference" w:semiHidden="1" w:unhideWhenUsed="1"/>
+    <w:lsdException w:name="endnote text" w:semiHidden="1" w:unhideWhenUsed="1"/>
+    <w:lsdException w:name="table of authorities" w:semiHidden="1" w:unhideWhenUsed="1"/>
+    <w:lsdException w:name="macro" w:semiHidden="1" w:unhideWhenUsed="1"/>
+    <w:lsdException w:name="toa heading" w:semiHidden="1" w:unhideWhenUsed="1"/>
+    <w:lsdException w:name="List" w:semiHidden="1" w:unhideWhenUsed="1"/>
+    <w:lsdException w:name="List Bullet" w:semiHidden="1" w:unhideWhenUsed="1"/>
+    <w:lsdException w:name="List Number" w:semiHidden="1" w:unhideWhenUsed="1"/>
+    <w:lsdException w:name="List 2" w:semiHidden="1" w:unhideWhenUsed="1"/>
+    <w:lsdException w:name="List 3" w:semiHidden="1" w:unhideWhenUsed="1"/>
+    <w:lsdException w:name="List 4" w:semiHidden="1" w:unhideWhenUsed="1"/>
+    <w:lsdException w:name="List 5" w:semiHidden="1" w:unhideWhenUsed="1"/>
+    <w:lsdException w:name="List Bullet 2" w:semiHidden="1" w:unhideWhenUsed="1"/>
+    <w:lsdException w:name="List Bullet 3" w:semiHidden="1" w:unhideWhenUsed="1"/>
+    <w:lsdException w:name="List Bullet 4" w:semiHidden="1" w:unhideWhenUsed="1"/>
+    <w:lsdException w:name="List Bullet 5" w:semiHidden="1" w:unhideWhenUsed="1"/>
+    <w:lsdException w:name="List Number 2" w:semiHidden="1" w:unhideWhenUsed="1"/>
+    <w:lsdException w:name="List Number 3" w:semiHidden="1" w:unhideWhenUsed="1"/>
+    <w:lsdException w:name="List Number 4" w:semiHidden="1" w:unhideWhenUsed="1"/>
+    <w:lsdException w:name="List Number 5" w:semiHidden="1" w:unhideWhenUsed="1"/>
+    <w:lsdException w:name="Title" w:uiPriority="10" w:qFormat="1"/>
+    <w:lsdException w:name="Closing" w:semiHidden="1" w:unhideWhenUsed="1"/>
+    <w:lsdException w:name="Signature" w:semiHidden="1" w:unhideWhenUsed="1"/>
+    <w:lsdException w:name="Default Paragraph Font" w:semiHidden="1" w:uiPriority="1" w:unhideWhenUsed="1"/>
+    <w:lsdException w:name="Body Text" w:semiHidden="1" w:unhideWhenUsed="1"/>
+    <w:lsdException w:name="Body Text Indent" w:semiHidden="1" w:unhideWhenUsed="1"/>
+    <w:lsdException w:name="List Continue" w:semiHidden="1" w:unhideWhenUsed="1"/>
+    <w:lsdException w:name="List Continue 2" w:semiHidden="1" w:unhideWhenUsed="1"/>
+    <w:lsdException w:name="List Continue 3" w:semiHidden="1" w:unhideWhenUsed="1"/>
+    <w:lsdException w:name="List Continue 4" w:semiHidden="1" w:unhideWhenUsed="1"/>
+    <w:lsdException w:name="List Continue 5" w:semiHidden="1" w:unhideWhenUsed="1"/>
+    <w:lsdException w:name="Message Header" w:semiHidden="1" w:unhideWhenUsed="1"/>
+    <w:lsdException w:name="Subtitle" w:uiPriority="11" w:qFormat="1"/>
+    <w:lsdException w:name="Salutation" w:semiHidden="1" w:unhideWhenUsed="1"/>
+    <w:lsdException w:name="Date" w:semiHidden="1" w:unhideWhenUsed="1"/>
+    <w:lsdException w:name="Body Text First Indent" w:semiHidden="1" w:unhideWhenUsed="1"/>
+    <w:lsdException w:name="Body Text First Indent 2" w:semiHidden="1" w:unhideWhenUsed="1"/>
+    <w:lsdException w:name="Note Heading" w:semiHidden="1" w:unhideWhenUsed="1"/>
+    <w:lsdException w:name="Body Text 2" w:semiHidden="1" w:unhideWhenUsed="1"/>
+    <w:lsdException w:name="Body Text 3" w:semiHidden="1" w:unhideWhenUsed="1"/>
+    <w:lsdException w:name="Body Text Indent 2" w:semiHidden="1" w:unhideWhenUsed="1"/>
+    <w:lsdException w:name="Body Text Indent 3" w:semiHidden="1" w:unhideWhenUsed="1"/>
+    <w:lsdException w:name="Block Text" w:semiHidden="1" w:unhideWhenUsed="1"/>
+    <w:lsdException w:name="Hyperlink" w:semiHidden="1" w:unhideWhenUsed="1"/>
+    <w:lsdException w:name="FollowedHyperlink" w:semiHidden="1" w:unhideWhenUsed="1"/>
+    <w:lsdException w:name="Strong" w:uiPriority="22" w:qFormat="1"/>
+    <w:lsdException w:name="Emphasis" w:uiPriority="20" w:qFormat="1"/>
+    <w:lsdException w:name="Document Map" w:semiHidden="1" w:unhideWhenUsed="1"/>
+    <w:lsdException w:name="Plain Text" w:semiHidden="1" w:unhideWhenUsed="1"/>
+    <w:lsdException w:name="E-mail Signature" w:semiHidden="1" w:unhideWhenUsed="1"/>
+    <w:lsdException w:name="HTML Top of Form" w:semiHidden="1" w:unhideWhenUsed="1"/>
+    <w:lsdException w:name="HTML Bottom of Form" w:semiHidden="1" w:unhideWhenUsed="1"/>
+    <w:lsdException w:name="Normal (Web)" w:semiHidden="1" w:unhideWhenUsed="1"/>
+    <w:lsdException w:name="HTML Acronym" w:semiHidden="1" w:unhideWhenUsed="1"/>
+    <w:lsdException w:name="HTML Address" w:semiHidden="1" w:unhideWhenUsed="1"/>
+    <w:lsdException w:name="HTML Cite" w:semiHidden="1" w:unhideWhenUsed="1"/>
+    <w:lsdException w:name="HTML Code" w:semiHidden="1" w:unhideWhenUsed="1"/>
+    <w:lsdException w:name="HTML Definition" w:semiHidden="1" w:unhideWhenUsed="1"/>
+    <w:lsdException w:name="HTML Keyboard" w:semiHidden="1" w:unhideWhenUsed="1"/>
+    <w:lsdException w:name="HTML Preformatted" w:semiHidden="1" w:unhideWhenUsed="1"/>
+    <w:lsdException w:name="HTML Sample" w:semiHidden="1" w:unhideWhenUsed="1"/>
+    <w:lsdException w:name="HTML Typewriter" w:semiHidden="1" w:unhideWhenUsed="1"/>
+    <w:lsdException w:name="HTML Variable" w:semiHidden="1" w:unhideWhenUsed="1"/>
+    <w:lsdException w:name="Normal Table" w:semiHidden="1" w:unhideWhenUsed="1"/>
+    <w:lsdException w:name="annotation subject" w:semiHidden="1" w:unhideWhenUsed="1"/>
+    <w:lsdException w:name="No List" w:semiHidden="1" w:unhideWhenUsed="1"/>
+    <w:lsdException w:name="Outline List 1" w:semiHidden="1" w:unhideWhenUsed="1"/>
+    <w:lsdException w:name="Outline List 2" w:semiHidden="1" w:unhideWhenUsed="1"/>
+    <w:lsdException w:name="Outline List 3" w:semiHidden="1" w:unhideWhenUsed="1"/>
+    <w:lsdException w:name="Table Simple 1" w:semiHidden="1" w:unhideWhenUsed="1"/>
+    <w:lsdException w:name="Table Simple 2" w:semiHidden="1" w:unhideWhenUsed="1"/>
+    <w:lsdException w:name="Table Simple 3" w:semiHidden="1" w:unhideWhenUsed="1"/>
+    <w:lsdException w:name="Table Classic 1" w:semiHidden="1" w:unhideWhenUsed="1"/>
+    <w:lsdException w:name="Table Classic 2" w:semiHidden="1" w:unhideWhenUsed="1"/>
+    <w:lsdException w:name="Table Classic 3" w:semiHidden="1" w:unhideWhenUsed="1"/>
+    <w:lsdException w:name="Table Classic 4" w:semiHidden="1" w:unhideWhenUsed="1"/>
+    <w:lsdException w:name="Table Colorful 1" w:semiHidden="1" w:unhideWhenUsed="1"/>
+    <w:lsdException w:name="Table Colorful 2" w:semiHidden="1" w:unhideWhenUsed="1"/>
+    <w:lsdException w:name="Table Colorful 3" w:semiHidden="1" w:unhideWhenUsed="1"/>
+    <w:lsdException w:name="Table Columns 1" w:semiHidden="1" w:unhideWhenUsed="1"/>
+    <w:lsdException w:name="Table Columns 2" w:semiHidden="1" w:unhideWhenUsed="1"/>
+    <w:lsdException w:name="Table Columns 3" w:semiHidden="1" w:unhideWhenUsed="1"/>
+    <w:lsdException w:name="Table Columns 4" w:semiHidden="1" w:unhideWhenUsed="1"/>
+    <w:lsdException w:name="Table Columns 5" w:semiHidden="1" w:unhideWhenUsed="1"/>
+    <w:lsdException w:name="Table Grid 1" w:semiHidden="1" w:unhideWhenUsed="1"/>
+    <w:lsdException w:name="Table Grid 2" w:semiHidden="1" w:unhideWhenUsed="1"/>
+    <w:lsdException w:name="Table Grid 3" w:semiHidden="1" w:unhideWhenUsed="1"/>
+    <w:lsdException w:name="Table Grid 4" w:semiHidden="1" w:unhideWhenUsed="1"/>
+    <w:lsdException w:name="Table Grid 5" w:semiHidden="1" w:unhideWhenUsed="1"/>
+    <w:lsdException w:name="Table Grid 6" w:semiHidden="1" w:unhideWhenUsed="1"/>
+    <w:lsdException w:name="Table Grid 7" w:semiHidden="1" w:unhideWhenUsed="1"/>
+    <w:lsdException w:name="Table Grid 8" w:semiHidden="1" w:unhideWhenUsed="1"/>
+    <w:lsdException w:name="Table List 1" w:semiHidden="1" w:unhideWhenUsed="1"/>
+    <w:lsdException w:name="Table List 2" w:semiHidden="1" w:unhideWhenUsed="1"/>
+    <w:lsdException w:name="Table List 3" w:semiHidden="1" w:unhideWhenUsed="1"/>
+    <w:lsdException w:name="Table List 4" w:semiHidden="1" w:unhideWhenUsed="1"/>
+    <w:lsdException w:name="Table List 5" w:semiHidden="1" w:unhideWhenUsed="1"/>
+    <w:lsdException w:name="Table List 6" w:semiHidden="1" w:unhideWhenUsed="1"/>
+    <w:lsdException w:name="Table List 7" w:semiHidden="1" w:unhideWhenUsed="1"/>
+    <w:lsdException w:name="Table List 8" w:semiHidden="1" w:unhideWhenUsed="1"/>
+    <w:lsdException w:name="Table 3D effects 1" w:semiHidden="1" w:unhideWhenUsed="1"/>
+    <w:lsdException w:name="Table 3D effects 2" w:semiHidden="1" w:unhideWhenUsed="1"/>
+    <w:lsdException w:name="Table 3D effects 3" w:semiHidden="1" w:unhideWhenUsed="1"/>
+    <w:lsdException w:name="Table Contemporary" w:semiHidden="1" w:unhideWhenUsed="1"/>
+    <w:lsdException w:name="Table Elegant" w:semiHidden="1" w:unhideWhenUsed="1"/>
+    <w:lsdException w:name="Table Professional" w:semiHidden="1" w:unhideWhenUsed="1"/>
+    <w:lsdException w:name="Table Subtle 1" w:semiHidden="1" w:unhideWhenUsed="1"/>
+    <w:lsdException w:name="Table Subtle 2" w:semiHidden="1" w:unhideWhenUsed="1"/>
+    <w:lsdException w:name="Table Web 1" w:semiHidden="1" w:unhideWhenUsed="1"/>
+    <w:lsdException w:name="Table Web 2" w:semiHidden="1" w:unhideWhenUsed="1"/>
+    <w:lsdException w:name="Table Web 3" w:semiHidden="1" w:unhideWhenUsed="1"/>
+    <w:lsdException w:name="Balloon Text" w:semiHidden="1" w:unhideWhenUsed="1"/>
+    <w:lsdException w:name="Table Grid" w:uiPriority="59"/>
+    <w:lsdException w:name="Table Theme" w:semiHidden="1" w:unhideWhenUsed="1"/>
+    <w:lsdException w:name="Placeholder Text" w:semiHidden="1"/>
+    <w:lsdException w:name="No Spacing" w:uiPriority="1" w:qFormat="1"/>
+    <w:lsdException w:name="Light Shading" w:uiPriority="60"/>
+    <w:lsdException w:name="Light List" w:uiPriority="61"/>
+    <w:lsdException w:name="Light Grid" w:uiPriority="62"/>
+    <w:lsdException w:name="Medium Shading 1" w:uiPriority="63"/>
+    <w:lsdException w:name="Medium Shading 2" w:uiPriority="64"/>
+    <w:lsdException w:name="Medium List 1" w:uiPriority="65"/>
+    <w:lsdException w:name="Medium List 2" w:uiPriority="66"/>
+    <w:lsdException w:name="Medium Grid 1" w:uiPriority="67"/>
+    <w:lsdException w:name="Medium Grid 2" w:uiPriority="68"/>
+    <w:lsdException w:name="Medium Grid 3" w:uiPriority="69"/>
+    <w:lsdException w:name="Dark List" w:uiPriority="70"/>
+    <w:lsdException w:name="Colorful Shading" w:uiPriority="71"/>
+    <w:lsdException w:name="Colorful List" w:uiPriority="72"/>
+    <w:lsdException w:name="Colorful Grid" w:uiPriority="73"/>
+    <w:lsdException w:name="Light Shading Accent 1" w:uiPriority="60"/>
+    <w:lsdException w:name="Light List Accent 1" w:uiPriority="61"/>
+    <w:lsdException w:name="Light Grid Accent 1" w:uiPriority="62"/>
+    <w:lsdException w:name="Medium Shading 1 Accent 1" w:uiPriority="63"/>
+    <w:lsdException w:name="Medium Shading 2 Accent 1" w:uiPriority="64"/>
+    <w:lsdException w:name="Medium List 1 Accent 1" w:uiPriority="65"/>
+    <w:lsdException w:name="Revision" w:semiHidden="1"/>
+    <w:lsdException w:name="List Paragraph" w:uiPriority="34" w:qFormat="1"/>
+    <w:lsdException w:name="Quote" w:uiPriority="29" w:qFormat="1"/>
+    <w:lsdException w:name="Intense Quote" w:uiPriority="30" w:qFormat="1"/>
+    <w:lsdException w:name="Medium List 2 Accent 1" w:uiPriority="66"/>
+    <w:lsdException w:name="Medium Grid 1 Accent 1" w:uiPriority="67"/>
+    <w:lsdException w:name="Medium Grid 2 Accent 1" w:uiPriority="68"/>
+    <w:lsdException w:name="Medium Grid 3 Accent 1" w:uiPriority="69"/>
+    <w:lsdException w:name="Dark List Accent 1" w:uiPriority="70"/>
+    <w:lsdException w:name="Colorful Shading Accent 1" w:uiPriority="71"/>
+    <w:lsdException w:name="Colorful List Accent 1" w:uiPriority="72"/>
+    <w:lsdException w:name="Colorful Grid Accent 1" w:uiPriority="73"/>
+    <w:lsdException w:name="Light Shading Accent 2" w:uiPriority="60"/>
+    <w:lsdException w:name="Light List Accent 2" w:uiPriority="61"/>
+    <w:lsdException w:name="Light Grid Accent 2" w:uiPriority="62"/>
+    <w:lsdException w:name="Medium Shading 1 Accent 2" w:uiPriority="63"/>
+    <w:lsdException w:name="Medium Shading 2 Accent 2" w:uiPriority="64"/>
+    <w:lsdException w:name="Medium List 1 Accent 2" w:uiPriority="65"/>
+    <w:lsdException w:name="Medium List 2 Accent 2" w:uiPriority="66"/>
+    <w:lsdException w:name="Medium Grid 1 Accent 2" w:uiPriority="67"/>
+    <w:lsdException w:name="Medium Grid 2 Accent 2" w:uiPriority="68"/>
+    <w:lsdException w:name="Medium Grid 3 Accent 2" w:uiPriority="69"/>
+    <w:lsdException w:name="Dark List Accent 2" w:uiPriority="70"/>
+    <w:lsdException w:name="Colorful Shading Accent 2" w:uiPriority="71"/>
+    <w:lsdException w:name="Colorful List Accent 2" w:uiPriority="72"/>
+    <w:lsdException w:name="Colorful Grid Accent 2" w:uiPriority="73"/>
+    <w:lsdException w:name="Light Shading Accent 3" w:uiPriority="60"/>
+    <w:lsdException w:name="Light List Accent 3" w:uiPriority="61"/>
+    <w:lsdException w:name="Light Grid Accent 3" w:uiPriority="62"/>
+    <w:lsdException w:name="Medium Shading 1 Accent 3" w:uiPriority="63"/>
+    <w:lsdException w:name="Medium Shading 2 Accent 3" w:uiPriority="64"/>
+    <w:lsdException w:name="Medium List 1 Accent 3" w:uiPriority="65"/>
+    <w:lsdException w:name="Medium List 2 Accent 3" w:uiPriority="66"/>
+    <w:lsdException w:name="Medium Grid 1 Accent 3" w:uiPriority="67"/>
+    <w:lsdException w:name="Medium Grid 2 Accent 3" w:uiPriority="68"/>
+    <w:lsdException w:name="Medium Grid 3 Accent 3" w:uiPriority="69"/>
+    <w:lsdException w:name="Dark List Accent 3" w:uiPriority="70"/>
+    <w:lsdException w:name="Colorful Shading Accent 3" w:uiPriority="71"/>
+    <w:lsdException w:name="Colorful List Accent 3" w:uiPriority="72"/>
+    <w:lsdException w:name="Colorful Grid Accent 3" w:uiPriority="73"/>
+    <w:lsdException w:name="Light Shading Accent 4" w:uiPriority="60"/>
+    <w:lsdException w:name="Light List Accent 4" w:uiPriority="61"/>
+    <w:lsdException w:name="Light Grid Accent 4" w:uiPriority="62"/>
+    <w:lsdException w:name="Medium Shading 1 Accent 4" w:uiPriority="63"/>
+    <w:lsdException w:name="Medium Shading 2 Accent 4" w:uiPriority="64"/>
+    <w:lsdException w:name="Medium List 1 Accent 4" w:uiPriority="65"/>
+    <w:lsdException w:name="Medium List 2 Accent 4" w:uiPriority="66"/>
+    <w:lsdException w:name="Medium Grid 1 Accent 4" w:uiPriority="67"/>
+    <w:lsdException w:name="Medium Grid 2 Accent 4" w:uiPriority="68"/>
+    <w:lsdException w:name="Medium Grid 3 Accent 4" w:uiPriority="69"/>
+    <w:lsdException w:name="Dark List Accent 4" w:uiPriority="70"/>
+    <w:lsdException w:name="Colorful Shading Accent 4" w:uiPriority="71"/>
+    <w:lsdException w:name="Colorful List Accent 4" w:uiPriority="72"/>
+    <w:lsdException w:name="Colorful Grid Accent 4" w:uiPriority="73"/>
+    <w:lsdException w:name="Light Shading Accent 5" w:uiPriority="60"/>
+    <w:lsdException w:name="Light List Accent 5" w:uiPriority="61"/>
+    <w:lsdException w:name="Light Grid Accent 5" w:uiPriority="62"/>
+    <w:lsdException w:name="Medium Shading 1 Accent 5" w:uiPriority="63"/>
+    <w:lsdException w:name="Medium Shading 2 Accent 5" w:uiPriority="64"/>
+    <w:lsdException w:name="Medium List 1 Accent 5" w:uiPriority="65"/>
+    <w:lsdException w:name="Medium List 2 Accent 5" w:uiPriority="66"/>
+    <w:lsdException w:name="Medium Grid 1 Accent 5" w:uiPriority="67"/>
+    <w:lsdException w:name="Medium Grid 2 Accent 5" w:uiPriority="68"/>
+    <w:lsdException w:name="Medium Grid 3 Accent 5" w:uiPriority="69"/>
+    <w:lsdException w:name="Dark List Accent 5" w:uiPriority="70"/>
+    <w:lsdException w:name="Colorful Shading Accent 5" w:uiPriority="71"/>
+    <w:lsdException w:name="Colorful List Accent 5" w:uiPriority="72"/>
+    <w:lsdException w:name="Colorful Grid Accent 5" w:uiPriority="73"/>
+    <w:lsdException w:name="Light Shading Accent 6" w:uiPriority="60"/>
+    <w:lsdException w:name="Light List Accent 6" w:uiPriority="61"/>
+    <w:lsdException w:name="Light Grid Accent 6" w:uiPriority="62"/>
+    <w:lsdException w:name="Medium Shading 1 Accent 6" w:uiPriority="63"/>
+    <w:lsdException w:name="Medium Shading 2 Accent 6" w:uiPriority="64"/>
+    <w:lsdException w:name="Medium List 1 Accent 6" w:uiPriority="65"/>
+    <w:lsdException w:name="Medium List 2 Accent 6" w:uiPriority="66"/>
+    <w:lsdException w:name="Medium Grid 1 Accent 6" w:uiPriority="67"/>
+    <w:lsdException w:name="Medium Grid 2 Accent 6" w:uiPriority="68"/>
+    <w:lsdException w:name="Medium Grid 3 Accent 6" w:uiPriority="69"/>
+    <w:lsdException w:name="Dark List Accent 6" w:uiPriority="70"/>
+    <w:lsdException w:name="Colorful Shading Accent 6" w:uiPriority="71"/>
+    <w:lsdException w:name="Colorful List Accent 6" w:uiPriority="72"/>
+    <w:lsdException w:name="Colorful Grid Accent 6" w:uiPriority="73"/>
+    <w:lsdException w:name="Subtle Emphasis" w:uiPriority="19" w:qFormat="1"/>
+    <w:lsdException w:name="Intense Emphasis" w:uiPriority="21" w:qFormat="1"/>
+    <w:lsdException w:name="Subtle Reference" w:uiPriority="31" w:qFormat="1"/>
+    <w:lsdException w:name="Intense Reference" w:uiPriority="32" w:qFormat="1"/>
+    <w:lsdException w:name="Book Title" w:uiPriority="33" w:qFormat="1"/>
+    <w:lsdException w:name="Bibliography" w:semiHidden="1" w:uiPriority="37" w:unhideWhenUsed="1"/>
+    <w:lsdException w:name="TOC Heading" w:semiHidden="1" w:uiPriority="39" w:unhideWhenUsed="1" w:qFormat="1"/>
+    <w:lsdException w:name="Plain Table 1" w:uiPriority="41"/>
+    <w:lsdException w:name="Plain Table 2" w:uiPriority="42"/>
+    <w:lsdException w:name="Plain Table 3" w:uiPriority="43"/>
+    <w:lsdException w:name="Plain Table 4" w:uiPriority="44"/>
+    <w:lsdException w:name="Plain Table 5" w:uiPriority="45"/>
+    <w:lsdException w:name="Grid Table Light" w:uiPriority="40"/>
+    <w:lsdException w:name="Grid Table 1 Light" w:uiPriority="46"/>
+    <w:lsdException w:name="Grid Table 2" w:uiPriority="47"/>
+    <w:lsdException w:name="Grid Table 3" w:uiPriority="48"/>
+    <w:lsdException w:name="Grid Table 4" w:uiPriority="49"/>
+    <w:lsdException w:name="Grid Table 5 Dark" w:uiPriority="50"/>
+    <w:lsdException w:name="Grid Table 6 Colorful" w:uiPriority="51"/>
+    <w:lsdException w:name="Grid Table 7 Colorful" w:uiPriority="52"/>
+    <w:lsdException w:name="Grid Table 1 Light Accent 1" w:uiPriority="46"/>
+    <w:lsdException w:name="Grid Table 2 Accent 1" w:uiPriority="47"/>
+    <w:lsdException w:name="Grid Table 3 Accent 1" w:uiPriority="48"/>
+    <w:lsdException w:name="Grid Table 4 Accent 1" w:uiPriority="49"/>
+    <w:lsdException w:name="Grid Table 5 Dark Accent 1" w:uiPriority="50"/>
+    <w:lsdException w:name="Grid Table 6 Colorful Accent 1" w:uiPriority="51"/>
+    <w:lsdException w:name="Grid Table 7 Colorful Accent 1" w:uiPriority="52"/>
+    <w:lsdException w:name="Grid Table 1 Light Accent 2" w:uiPriority="46"/>
+    <w:lsdException w:name="Grid Table 2 Accent 2" w:uiPriority="47"/>
+    <w:lsdException w:name="Grid Table 3 Accent 2" w:uiPriority="48"/>
+    <w:lsdException w:name="Grid Table 4 Accent 2" w:uiPriority="49"/>
+    <w:lsdException w:name="Grid Table 5 Dark Accent 2" w:uiPriority="50"/>
+    <w:lsdException w:name="Grid Table 6 Colorful Accent 2" w:uiPriority="51"/>
+    <w:lsdException w:name="Grid Table 7 Colorful Accent 2" w:uiPriority="52"/>
+    <w:lsdException w:name="Grid Table 1 Light Accent 3" w:uiPriority="46"/>
+    <w:lsdException w:name="Grid Table 2 Accent 3" w:uiPriority="47"/>
+    <w:lsdException w:name="Grid Table 3 Accent 3" w:uiPriority="48"/>
+    <w:lsdException w:name="Grid Table 4 Accent 3" w:uiPriority="49"/>
+    <w:lsdException w:name="Grid Table 5 Dark Accent 3" w:uiPriority="50"/>
+    <w:lsdException w:name="Grid Table 6 Colorful Accent 3" w:uiPriority="51"/>
+    <w:lsdException w:name="Grid Table 7 Colorful Accent 3" w:uiPriority="52"/>
+    <w:lsdException w:name="Grid Table 1 Light Accent 4" w:uiPriority="46"/>
+    <w:lsdException w:name="Grid Table 2 Accent 4" w:uiPriority="47"/>
+    <w:lsdException w:name="Grid Table 3 Accent 4" w:uiPriority="48"/>
+    <w:lsdException w:name="Grid Table 4 Accent 4" w:uiPriority="49"/>
+    <w:lsdException w:name="Grid Table 5 Dark Accent 4" w:uiPriority="50"/>
+    <w:lsdException w:name="Grid Table 6 Colorful Accent 4" w:uiPriority="51"/>
+    <w:lsdException w:name="Grid Table 7 Colorful Accent 4" w:uiPriority="52"/>
+    <w:lsdException w:name="Grid Table 1 Light Accent 5" w:uiPriority="46"/>
+    <w:lsdException w:name="Grid Table 2 Accent 5" w:uiPriority="47"/>
+    <w:lsdException w:name="Grid Table 3 Accent 5" w:uiPriority="48"/>
+    <w:lsdException w:name="Grid Table 4 Accent 5" w:uiPriority="49"/>
+    <w:lsdException w:name="Grid Table 5 Dark Accent 5" w:uiPriority="50"/>
+    <w:lsdException w:name="Grid Table 6 Colorful Accent 5" w:uiPriority="51"/>
+    <w:lsdException w:name="Grid Table 7 Colorful Accent 5" w:uiPriority="52"/>
+    <w:lsdException w:name="Grid Table 1 Light Accent 6" w:uiPriority="46"/>
+    <w:lsdException w:name="Grid Table 2 Accent 6" w:uiPriority="47"/>
+    <w:lsdException w:name="Grid Table 3 Accent 6" w:uiPriority="48"/>
+    <w:lsdException w:name="Grid Table 4 Accent 6" w:uiPriority="49"/>
+    <w:lsdException w:name="Grid Table 5 Dark Accent 6" w:uiPriority="50"/>
+    <w:lsdException w:name="Grid Table 6 Colorful Accent 6" w:uiPriority="51"/>
+    <w:lsdException w:name="Grid Table 7 Colorful Accent 6" w:uiPriority="52"/>
+    <w:lsdException w:name="List Table 1 Light" w:uiPriority="46"/>
+    <w:lsdException w:name="List Table 2" w:uiPriority="47"/>
+    <w:lsdException w:name="List Table 3" w:uiPriority="48"/>
+    <w:lsdException w:name="List Table 4" w:uiPriority="49"/>
+    <w:lsdException w:name="List Table 5 Dark" w:uiPriority="50"/>
+    <w:lsdException w:name="List Table 6 Colorful" w:uiPriority="51"/>
+    <w:lsdException w:name="List Table 7 Colorful" w:uiPriority="52"/>
+    <w:lsdException w:name="List Table 1 Light Accent 1" w:uiPriority="46"/>
+    <w:lsdException w:name="List Table 2 Accent 1" w:uiPriority="47"/>
+    <w:lsdException w:name="List Table 3 Accent 1" w:uiPriority="48"/>
+    <w:lsdException w:name="List Table 4 Accent 1" w:uiPriority="49"/>
+    <w:lsdException w:name="List Table 5 Dark Accent 1" w:uiPriority="50"/>
+    <w:lsdException w:name="List Table 6 Colorful Accent 1" w:uiPriority="51"/>
+    <w:lsdException w:name="List Table 7 Colorful Accent 1" w:uiPriority="52"/>
+    <w:lsdException w:name="List Table 1 Light Accent 2" w:uiPriority="46"/>
+    <w:lsdException w:name="List Table 2 Accent 2" w:uiPriority="47"/>
+    <w:lsdException w:name="List Table 3 Accent 2" w:uiPriority="48"/>
+    <w:lsdException w:name="List Table 4 Accent 2" w:uiPriority="49"/>
+    <w:lsdException w:name="List Table 5 Dark Accent 2" w:uiPriority="50"/>
+    <w:lsdException w:name="List Table 6 Colorful Accent 2" w:uiPriority="51"/>
+    <w:lsdException w:name="List Table 7 Colorful Accent 2" w:uiPriority="52"/>
+    <w:lsdException w:name="List Table 1 Light Accent 3" w:uiPriority="46"/>
+    <w:lsdException w:name="List Table 2 Accent 3" w:uiPriority="47"/>
+    <w:lsdException w:name="List Table 3 Accent 3" w:uiPriority="48"/>
+    <w:lsdException w:name="List Table 4 Accent 3" w:uiPriority="49"/>
+    <w:lsdException w:name="List Table 5 Dark Accent 3" w:uiPriority="50"/>
+    <w:lsdException w:name="List Table 6 Colorful Accent 3" w:uiPriority="51"/>
+    <w:lsdException w:name="List Table 7 Colorful Accent 3" w:uiPriority="52"/>
+    <w:lsdException w:name="List Table 1 Light Accent 4" w:uiPriority="46"/>
+    <w:lsdException w:name="List Table 2 Accent 4" w:uiPriority="47"/>
+    <w:lsdException w:name="List Table 3 Accent 4" w:uiPriority="48"/>
+    <w:lsdException w:name="List Table 4 Accent 4" w:uiPriority="49"/>
+    <w:lsdException w:name="List Table 5 Dark Accent 4" w:uiPriority="50"/>
+    <w:lsdException w:name="List Table 6 Colorful Accent 4" w:uiPriority="51"/>
+    <w:lsdException w:name="List Table 7 Colorful Accent 4" w:uiPriority="52"/>
+    <w:lsdException w:name="List Table 1 Light Accent 5" w:uiPriority="46"/>
+    <w:lsdException w:name="List Table 2 Accent 5" w:uiPriority="47"/>
+    <w:lsdException w:name="List Table 3 Accent 5" w:uiPriority="48"/>
+    <w:lsdException w:name="List Table 4 Accent 5" w:uiPriority="49"/>
+    <w:lsdException w:name="List Table 5 Dark Accent 5" w:uiPriority="50"/>
+    <w:lsdException w:name="List Table 6 Colorful Accent 5" w:uiPriority="51"/>
+    <w:lsdException w:name="List Table 7 Colorful Accent 5" w:uiPriority="52"/>
+    <w:lsdException w:name="List Table 1 Light Accent 6" w:uiPriority="46"/>
+    <w:lsdException w:name="List Table 2 Accent 6" w:uiPriority="47"/>
+    <w:lsdException w:name="List Table 3 Accent 6" w:uiPriority="48"/>
+    <w:lsdException w:name="List Table 4 Accent 6" w:uiPriority="49"/>
+    <w:lsdException w:name="List Table 5 Dark Accent 6" w:uiPriority="50"/>
+    <w:lsdException w:name="List Table 6 Colorful Accent 6" w:uiPriority="51"/>
+    <w:lsdException w:name="List Table 7 Colorful Accent 6" w:uiPriority="52"/>
   </w:latentStyles>
   <w:style w:type="paragraph" w:default="1" w:styleId="Normal">
     <w:name w:val="Normal"/>

</xml_diff>

<commit_message>
Corrected ICCV reviewer award
</commit_message>
<xml_diff>
--- a/files/Resume shortform.docx
+++ b/files/Resume shortform.docx
@@ -2620,53 +2620,28 @@
           <w:sz w:val="18"/>
           <w:szCs w:val="18"/>
         </w:rPr>
-        <w:t>IC</w:t>
-      </w:r>
-      <w:r>
-        <w:rPr>
-          <w:rFonts w:ascii="Arial" w:eastAsia="Times New Roman" w:hAnsi="Arial" w:cs="Arial"/>
-          <w:b/>
-          <w:sz w:val="18"/>
-          <w:szCs w:val="18"/>
-        </w:rPr>
-        <w:t>CV</w:t>
-      </w:r>
-      <w:r>
-        <w:rPr>
-          <w:rFonts w:ascii="Arial" w:eastAsia="Times New Roman" w:hAnsi="Arial" w:cs="Arial"/>
-          <w:b/>
-          <w:sz w:val="18"/>
-          <w:szCs w:val="18"/>
-        </w:rPr>
-        <w:t xml:space="preserve"> 2021 </w:t>
-      </w:r>
-      <w:r>
-        <w:rPr>
-          <w:rFonts w:ascii="Arial" w:eastAsia="Times New Roman" w:hAnsi="Arial" w:cs="Arial"/>
-          <w:b/>
-          <w:sz w:val="18"/>
-          <w:szCs w:val="18"/>
-        </w:rPr>
-        <w:t xml:space="preserve">Top </w:t>
-      </w:r>
-      <w:r>
-        <w:rPr>
-          <w:rFonts w:ascii="Arial" w:eastAsia="Times New Roman" w:hAnsi="Arial" w:cs="Arial"/>
-          <w:b/>
-          <w:sz w:val="18"/>
-          <w:szCs w:val="18"/>
-        </w:rPr>
-        <w:t>Reviewer</w:t>
-      </w:r>
-      <w:r>
-        <w:rPr>
-          <w:rFonts w:ascii="Arial" w:eastAsia="Times New Roman" w:hAnsi="Arial" w:cs="Arial"/>
-          <w:b/>
-          <w:sz w:val="18"/>
-          <w:szCs w:val="18"/>
-        </w:rPr>
-        <w:tab/>
-      </w:r>
+        <w:t xml:space="preserve">ICCV 2021 </w:t>
+      </w:r>
+      <w:r>
+        <w:rPr>
+          <w:rFonts w:ascii="Arial" w:eastAsia="Times New Roman" w:hAnsi="Arial" w:cs="Arial"/>
+          <w:b/>
+          <w:sz w:val="18"/>
+          <w:szCs w:val="18"/>
+        </w:rPr>
+        <w:t>Outstanding</w:t>
+      </w:r>
+      <w:r>
+        <w:rPr>
+          <w:rFonts w:ascii="Arial" w:eastAsia="Times New Roman" w:hAnsi="Arial" w:cs="Arial"/>
+          <w:b/>
+          <w:sz w:val="18"/>
+          <w:szCs w:val="18"/>
+        </w:rPr>
+        <w:t xml:space="preserve"> Reviewer</w:t>
+      </w:r>
+      <w:bookmarkStart w:id="0" w:name="_GoBack"/>
+      <w:bookmarkEnd w:id="0"/>
       <w:r>
         <w:rPr>
           <w:rFonts w:ascii="Arial" w:eastAsia="Times New Roman" w:hAnsi="Arial" w:cs="Arial"/>
@@ -2788,26 +2763,8 @@
           <w:sz w:val="18"/>
           <w:szCs w:val="18"/>
         </w:rPr>
-        <w:t xml:space="preserve"> (top </w:t>
-      </w:r>
-      <w:r>
-        <w:rPr>
-          <w:rFonts w:ascii="Arial" w:eastAsia="Times New Roman" w:hAnsi="Arial" w:cs="Arial"/>
-          <w:sz w:val="18"/>
-          <w:szCs w:val="18"/>
-        </w:rPr>
-        <w:t>5</w:t>
-      </w:r>
-      <w:r>
-        <w:rPr>
-          <w:rFonts w:ascii="Arial" w:eastAsia="Times New Roman" w:hAnsi="Arial" w:cs="Arial"/>
-          <w:sz w:val="18"/>
-          <w:szCs w:val="18"/>
-        </w:rPr>
-        <w:t>%)</w:t>
-      </w:r>
-      <w:bookmarkStart w:id="0" w:name="_GoBack"/>
-      <w:bookmarkEnd w:id="0"/>
+        <w:t xml:space="preserve"> (top 5%)</w:t>
+      </w:r>
       <w:r>
         <w:rPr>
           <w:rFonts w:ascii="Arial" w:eastAsia="Times New Roman" w:hAnsi="Arial" w:cs="Arial"/>

</xml_diff>